<commit_message>
pdf memo for submission
</commit_message>
<xml_diff>
--- a/05_memo/DTC_Memo.docx
+++ b/05_memo/DTC_Memo.docx
@@ -751,7 +751,7 @@
         <w:pStyle w:val="BodyText"/>
       </w:pPr>
       <w:r>
-        <w:t xml:space="preserve">We think that we have an asymmetrical loss function. Errors in predicting the house price index both in over predicting and under predicting do not have similar consequences. If we under forecast the house price index (ie it is higher that our estimate) then as a buyer we might under budget and continue to be unable to purchase a home. As a government interested in monitoring the housing market and making zoning decisions or creating policy for housing, a forecast below the actual would mean that we did not allocate enough to help individuals buy homes or that the policy decisions will not appropriately respond to the real prices in the house market. If we over predict the house price index, the consequences are less severe in that policy will continue to slow the house price growth we’ve seen since 2011.</w:t>
+        <w:t xml:space="preserve">We think that we have a symmetrical loss function. Errors in predicting the house price index both in over predicting and under predicting do have similar consequences as the main parties impacted are either buyers or sellers and the trade-off in an estimation error in either direction proportionately impact both parties the same. We determined that there is a not a clear loss in either scenario as a gain for one party is a loss for another and vice versa.</w:t>
       </w:r>
     </w:p>
     <w:p>
@@ -802,6 +802,14 @@
       </w:r>
       <w:r>
         <w:t xml:space="preserve">market time frame that is NOT captured in the simpler, short term, lag 3 model.</w:t>
+      </w:r>
+    </w:p>
+    <w:p>
+      <w:pPr>
+        <w:pStyle w:val="BodyText"/>
+      </w:pPr>
+      <w:r>
+        <w:t xml:space="preserve">For the AR(3) model we completed a recursive, fixed, and rolling scheme. The fixed and rolling schemes are consistent with each other and the recursive model provided a forecast width of 0.1 in the index. We also used the fixed and rolling schemes in the AR(16) module and noted that those schemes also provide similar forecasts.</w:t>
       </w:r>
     </w:p>
     <w:sectPr/>

</xml_diff>

<commit_message>
Committing in order to pull most recent files
</commit_message>
<xml_diff>
--- a/05_memo/DTC_Memo.docx
+++ b/05_memo/DTC_Memo.docx
@@ -7,25 +7,13 @@
         <w:pStyle w:val="Title"/>
       </w:pPr>
       <w:r>
-        <w:t xml:space="preserve">DTC</w:t>
-      </w:r>
-      <w:r>
-        <w:t xml:space="preserve"> </w:t>
-      </w:r>
-      <w:r>
-        <w:t xml:space="preserve">-</w:t>
-      </w:r>
-      <w:r>
-        <w:t xml:space="preserve"> </w:t>
-      </w:r>
-      <w:r>
         <w:t xml:space="preserve">Forecasting</w:t>
       </w:r>
       <w:r>
         <w:t xml:space="preserve"> </w:t>
       </w:r>
       <w:r>
-        <w:t xml:space="preserve">Home</w:t>
+        <w:t xml:space="preserve">Housing</w:t>
       </w:r>
       <w:r>
         <w:t xml:space="preserve"> </w:t>
@@ -43,11 +31,81 @@
         <w:t xml:space="preserve"> </w:t>
       </w:r>
       <w:r>
-        <w:t xml:space="preserve">-</w:t>
-      </w:r>
-      <w:r>
-        <w:t xml:space="preserve"> </w:t>
-      </w:r>
+        <w:t xml:space="preserve">of</w:t>
+      </w:r>
+      <w:r>
+        <w:t xml:space="preserve"> </w:t>
+      </w:r>
+      <w:r>
+        <w:t xml:space="preserve">the</w:t>
+      </w:r>
+      <w:r>
+        <w:t xml:space="preserve"> </w:t>
+      </w:r>
+      <w:r>
+        <w:t xml:space="preserve">Puget</w:t>
+      </w:r>
+      <w:r>
+        <w:t xml:space="preserve"> </w:t>
+      </w:r>
+      <w:r>
+        <w:t xml:space="preserve">Sound</w:t>
+      </w:r>
+      <w:r>
+        <w:t xml:space="preserve"> </w:t>
+      </w:r>
+      <w:r>
+        <w:t xml:space="preserve">Region</w:t>
+      </w:r>
+    </w:p>
+    <w:p>
+      <w:pPr>
+        <w:pStyle w:val="Subtitle"/>
+      </w:pPr>
+      <w:r>
+        <w:t xml:space="preserve">OMSBA</w:t>
+      </w:r>
+      <w:r>
+        <w:t xml:space="preserve"> </w:t>
+      </w:r>
+      <w:r>
+        <w:t xml:space="preserve">5305,</w:t>
+      </w:r>
+      <w:r>
+        <w:t xml:space="preserve"> </w:t>
+      </w:r>
+      <w:r>
+        <w:t xml:space="preserve">Fall</w:t>
+      </w:r>
+      <w:r>
+        <w:t xml:space="preserve"> </w:t>
+      </w:r>
+      <w:r>
+        <w:t xml:space="preserve">Quarter</w:t>
+      </w:r>
+      <w:r>
+        <w:t xml:space="preserve"> </w:t>
+      </w:r>
+      <w:r>
+        <w:t xml:space="preserve">2021,</w:t>
+      </w:r>
+      <w:r>
+        <w:t xml:space="preserve"> </w:t>
+      </w:r>
+      <w:r>
+        <w:t xml:space="preserve">Seattle</w:t>
+      </w:r>
+      <w:r>
+        <w:t xml:space="preserve"> </w:t>
+      </w:r>
+      <w:r>
+        <w:t xml:space="preserve">University</w:t>
+      </w:r>
+    </w:p>
+    <w:p>
+      <w:pPr>
+        <w:pStyle w:val="Author"/>
+      </w:pPr>
       <w:r>
         <w:t xml:space="preserve">Group</w:t>
       </w:r>
@@ -55,13 +113,11 @@
         <w:t xml:space="preserve"> </w:t>
       </w:r>
       <w:r>
-        <w:t xml:space="preserve">3</w:t>
-      </w:r>
-    </w:p>
-    <w:p>
-      <w:pPr>
-        <w:pStyle w:val="Author"/>
-      </w:pPr>
+        <w:t xml:space="preserve">3:</w:t>
+      </w:r>
+      <w:r>
+        <w:t xml:space="preserve"> </w:t>
+      </w:r>
       <w:r>
         <w:t xml:space="preserve">Eric</w:t>
       </w:r>
@@ -128,47 +184,74 @@
     </w:p>
     <w:p>
       <w:pPr>
+        <w:pStyle w:val="Date"/>
+      </w:pPr>
+      <w:r>
+        <w:t xml:space="preserve">December</w:t>
+      </w:r>
+      <w:r>
+        <w:t xml:space="preserve"> </w:t>
+      </w:r>
+      <w:r>
+        <w:t xml:space="preserve">07,</w:t>
+      </w:r>
+      <w:r>
+        <w:t xml:space="preserve"> </w:t>
+      </w:r>
+      <w:r>
+        <w:t xml:space="preserve">2021</w:t>
+      </w:r>
+    </w:p>
+    <w:bookmarkStart w:id="20" w:name="X88fd36c9a6dfa3e6376aa6d0314bb1053c31dfa"/>
+    <w:p>
+      <w:pPr>
+        <w:pStyle w:val="Heading1"/>
+      </w:pPr>
+      <w:r>
+        <w:t xml:space="preserve">Forecasting Housing Prices in Puget Sound</w:t>
+      </w:r>
+    </w:p>
+    <w:p>
+      <w:pPr>
         <w:pStyle w:val="FirstParagraph"/>
       </w:pPr>
       <w:r>
-        <w:t xml:space="preserve">+Forecasting Housing Prices</w:t>
-      </w:r>
-    </w:p>
-    <w:p>
-      <w:pPr>
-        <w:pStyle w:val="BodyText"/>
-      </w:pPr>
-      <w:r>
-        <w:t xml:space="preserve">Housing price growth has exploded in recent months and house prices in general have increased from 1975 onward. It has become vital to lenders, individuals, and government officials to monitor changes in house prices over time to appropriately plan for home ownership and changes in housing affordability at scale. We want to investigate how house prices have changed in the last decade and compare pre-pandemic to post-pandemic price changes.</w:t>
-      </w:r>
-    </w:p>
-    <w:p>
-      <w:pPr>
-        <w:pStyle w:val="BodyText"/>
-      </w:pPr>
-      <w:r>
-        <w:t xml:space="preserve">+Research Question</w:t>
-      </w:r>
-    </w:p>
-    <w:p>
-      <w:pPr>
-        <w:pStyle w:val="BodyText"/>
-      </w:pPr>
-      <w:r>
-        <w:t xml:space="preserve">How did the pandemic impact the behavior of the housing price index and what is the appropriate scheme (fixed, recursive, or rolling) that will help us best forecast the housing price index values after the pandemic?</w:t>
-      </w:r>
-    </w:p>
-    <w:p>
-      <w:pPr>
-        <w:pStyle w:val="BodyText"/>
-      </w:pPr>
-      <w:r>
-        <w:t xml:space="preserve">+Data Description</w:t>
-      </w:r>
-    </w:p>
-    <w:p>
-      <w:pPr>
-        <w:pStyle w:val="BodyText"/>
+        <w:t xml:space="preserve">In the Puget Sound region, housing price growth has exploded in recent months and house prices in general have increased from 1975 onward. It has become vital to lenders, individuals, and government officials to monitor changes in house prices over time to appropriately plan for home ownership and changes in housing affordability at scale. Given these circumstances, our team decided to center the focus of our project on the following research question:</w:t>
+      </w:r>
+    </w:p>
+    <w:p>
+      <w:pPr>
+        <w:pStyle w:val="BodyText"/>
+      </w:pPr>
+      <w:r>
+        <w:t xml:space="preserve">How did the COVID-19 pandemic (</w:t>
+      </w:r>
+      <w:r>
+        <w:t xml:space="preserve">“</w:t>
+      </w:r>
+      <w:r>
+        <w:t xml:space="preserve">the pandemic</w:t>
+      </w:r>
+      <w:r>
+        <w:t xml:space="preserve">”</w:t>
+      </w:r>
+      <w:r>
+        <w:t xml:space="preserve">) impact the behavior of the housing price index and what is the appropriate scheme (fixed, recursive, or rolling) that will help us best forecast the housing price index values into the future, after the pandemic?</w:t>
+      </w:r>
+    </w:p>
+    <w:bookmarkEnd w:id="20"/>
+    <w:bookmarkStart w:id="26" w:name="data-description"/>
+    <w:p>
+      <w:pPr>
+        <w:pStyle w:val="Heading1"/>
+      </w:pPr>
+      <w:r>
+        <w:t xml:space="preserve">Data Description</w:t>
+      </w:r>
+    </w:p>
+    <w:p>
+      <w:pPr>
+        <w:pStyle w:val="FirstParagraph"/>
       </w:pPr>
       <w:r>
         <w:t xml:space="preserve">We used the Freddie Mac House Price Index (FMPHI) available at</w:t>
@@ -176,7 +259,7 @@
       <w:r>
         <w:t xml:space="preserve"> </w:t>
       </w:r>
-      <w:hyperlink r:id="rId20">
+      <w:hyperlink r:id="rId21">
         <w:r>
           <w:rPr>
             <w:rStyle w:val="Hyperlink"/>
@@ -211,15 +294,15 @@
         <w:t xml:space="preserve"> </w:t>
       </w:r>
       <w:r>
-        <w:t xml:space="preserve">The data includes seasonally and non-seasonally adjusted series which are available at three different geographical levels (metropolitan, state, and national)for each month going all the way back to January 1975.</w:t>
-      </w:r>
-    </w:p>
-    <w:p>
-      <w:pPr>
-        <w:pStyle w:val="BodyText"/>
-      </w:pPr>
-      <w:r>
-        <w:t xml:space="preserve">For our forecasting analysis we split the data into an estimation set (1975 through 2019) and a prediction set (January 2020 onward)</w:t>
+        <w:t xml:space="preserve">The data includes seasonally and non-seasonally adjusted series which are available at three different geographical levels (metropolitan, state, and national) for each month, dating back to January 1975.</w:t>
+      </w:r>
+    </w:p>
+    <w:p>
+      <w:pPr>
+        <w:pStyle w:val="BodyText"/>
+      </w:pPr>
+      <w:r>
+        <w:t xml:space="preserve">For this project, we utilized our entire monthly dataset, which ranged from January 1975 to September 2021. Figure 1 displays the seasonally adjusted housing index trends of our data as a timeseries. We see a steady increase in the trend line from 1975 up to 2008, which marks the beginning of the housing bubble burst. The trend decreases until about 2012, then the trend dramatically increases up to the present.</w:t>
       </w:r>
     </w:p>
     <w:p>
@@ -234,20 +317,20 @@
       <w:r>
         <w:drawing>
           <wp:inline>
-            <wp:extent cx="4762500" cy="4762500"/>
+            <wp:extent cx="5334000" cy="4000500"/>
             <wp:effectExtent b="0" l="0" r="0" t="0"/>
             <wp:docPr descr="" title="" id="1" name="Picture"/>
             <a:graphic>
               <a:graphicData uri="http://schemas.openxmlformats.org/drawingml/2006/picture">
                 <pic:pic>
                   <pic:nvPicPr>
-                    <pic:cNvPr descr="NSA-graph.png" id="0" name="Picture"/>
+                    <pic:cNvPr descr="../03_visuals/SA_index_trends.png" id="0" name="Picture"/>
                     <pic:cNvPicPr>
                       <a:picLocks noChangeArrowheads="1" noChangeAspect="1"/>
                     </pic:cNvPicPr>
                   </pic:nvPicPr>
                   <pic:blipFill>
-                    <a:blip r:embed="rId21"/>
+                    <a:blip r:embed="rId22"/>
                     <a:stretch>
                       <a:fillRect/>
                     </a:stretch>
@@ -255,7 +338,7 @@
                   <pic:spPr bwMode="auto">
                     <a:xfrm>
                       <a:off x="0" y="0"/>
-                      <a:ext cx="4762500" cy="4762500"/>
+                      <a:ext cx="5334000" cy="4000500"/>
                     </a:xfrm>
                     <a:prstGeom prst="rect">
                       <a:avLst/>
@@ -279,15 +362,15 @@
         <w:pStyle w:val="BodyText"/>
       </w:pPr>
       <w:r>
-        <w:t xml:space="preserve">We have created the following ACFs and PACFs based on the estimate and prediction sets of the data.</w:t>
-      </w:r>
-    </w:p>
-    <w:p>
-      <w:pPr>
-        <w:pStyle w:val="BodyText"/>
-      </w:pPr>
-      <w:r>
-        <w:t xml:space="preserve">This ACF and PACF are based on the estimation set of data for the periods prior to Jan 1, 2020.</w:t>
+        <w:t xml:space="preserve">Figure 1: The plot does not display a traditional stationary process profile.</w:t>
+      </w:r>
+    </w:p>
+    <w:p>
+      <w:pPr>
+        <w:pStyle w:val="BodyText"/>
+      </w:pPr>
+      <w:r>
+        <w:t xml:space="preserve">To make our data stationary, we applied the log difference as seen in Figure 2. We witness a similar drop in index between 2008-2012, then see the trend return to the mean. Taking the log difference reveals a spike in 1990 that did not seem significant in Figure 1. We also see dips in the early 80’s and late 10’s that do not appear to be present in the raw data plot. The plot appears to show a stationary profile.</w:t>
       </w:r>
     </w:p>
     <w:p>
@@ -302,20 +385,20 @@
       <w:r>
         <w:drawing>
           <wp:inline>
-            <wp:extent cx="4762500" cy="4762500"/>
+            <wp:extent cx="5334000" cy="4000500"/>
             <wp:effectExtent b="0" l="0" r="0" t="0"/>
             <wp:docPr descr="" title="" id="1" name="Picture"/>
             <a:graphic>
               <a:graphicData uri="http://schemas.openxmlformats.org/drawingml/2006/picture">
                 <pic:pic>
                   <pic:nvPicPr>
-                    <pic:cNvPr descr="est_acf.png" id="0" name="Picture"/>
+                    <pic:cNvPr descr="../03_visuals/log_diff_all_data.png" id="0" name="Picture"/>
                     <pic:cNvPicPr>
                       <a:picLocks noChangeArrowheads="1" noChangeAspect="1"/>
                     </pic:cNvPicPr>
                   </pic:nvPicPr>
                   <pic:blipFill>
-                    <a:blip r:embed="rId22"/>
+                    <a:blip r:embed="rId23"/>
                     <a:stretch>
                       <a:fillRect/>
                     </a:stretch>
@@ -323,7 +406,7 @@
                   <pic:spPr bwMode="auto">
                     <a:xfrm>
                       <a:off x="0" y="0"/>
-                      <a:ext cx="4762500" cy="4762500"/>
+                      <a:ext cx="5334000" cy="4000500"/>
                     </a:xfrm>
                     <a:prstGeom prst="rect">
                       <a:avLst/>
@@ -346,6 +429,22 @@
       <w:pPr>
         <w:pStyle w:val="BodyText"/>
       </w:pPr>
+      <w:r>
+        <w:t xml:space="preserve">Figure 2: The log diff time series values are normally distributed with a mean of 0.0053 and a standard deviation of 0.0077.</w:t>
+      </w:r>
+    </w:p>
+    <w:p>
+      <w:pPr>
+        <w:pStyle w:val="BodyText"/>
+      </w:pPr>
+      <w:r>
+        <w:t xml:space="preserve">Below are visuals of the Auto-Correlation Function distribution and the Partial-Auto-Correlation Function distribution for our entire dataset.</w:t>
+      </w:r>
+    </w:p>
+    <w:p>
+      <w:pPr>
+        <w:pStyle w:val="BodyText"/>
+      </w:pPr>
     </w:p>
     <w:p>
       <w:pPr>
@@ -354,20 +453,20 @@
       <w:r>
         <w:drawing>
           <wp:inline>
-            <wp:extent cx="4762500" cy="4762500"/>
+            <wp:extent cx="5334000" cy="4000500"/>
             <wp:effectExtent b="0" l="0" r="0" t="0"/>
             <wp:docPr descr="" title="" id="1" name="Picture"/>
             <a:graphic>
               <a:graphicData uri="http://schemas.openxmlformats.org/drawingml/2006/picture">
                 <pic:pic>
                   <pic:nvPicPr>
-                    <pic:cNvPr descr="est_pacf.png" id="0" name="Picture"/>
+                    <pic:cNvPr descr="../03_visuals/ACF_all_data.png" id="0" name="Picture"/>
                     <pic:cNvPicPr>
                       <a:picLocks noChangeArrowheads="1" noChangeAspect="1"/>
                     </pic:cNvPicPr>
                   </pic:nvPicPr>
                   <pic:blipFill>
-                    <a:blip r:embed="rId23"/>
+                    <a:blip r:embed="rId24"/>
                     <a:stretch>
                       <a:fillRect/>
                     </a:stretch>
@@ -375,7 +474,7 @@
                   <pic:spPr bwMode="auto">
                     <a:xfrm>
                       <a:off x="0" y="0"/>
-                      <a:ext cx="4762500" cy="4762500"/>
+                      <a:ext cx="5334000" cy="4000500"/>
                     </a:xfrm>
                     <a:prstGeom prst="rect">
                       <a:avLst/>
@@ -399,7 +498,7 @@
         <w:pStyle w:val="BodyText"/>
       </w:pPr>
       <w:r>
-        <w:t xml:space="preserve">These ACF and PACF plots are based on the prediction set of data for the periods after Jan 1, 2020.</w:t>
+        <w:t xml:space="preserve">Figure 3: The ACF indications that the process is not stationary.</w:t>
       </w:r>
     </w:p>
     <w:p>
@@ -414,20 +513,20 @@
       <w:r>
         <w:drawing>
           <wp:inline>
-            <wp:extent cx="4762500" cy="4762500"/>
+            <wp:extent cx="5334000" cy="4000500"/>
             <wp:effectExtent b="0" l="0" r="0" t="0"/>
             <wp:docPr descr="" title="" id="1" name="Picture"/>
             <a:graphic>
               <a:graphicData uri="http://schemas.openxmlformats.org/drawingml/2006/picture">
                 <pic:pic>
                   <pic:nvPicPr>
-                    <pic:cNvPr descr="pred_acf.png" id="0" name="Picture"/>
+                    <pic:cNvPr descr="../03_visuals/PACF_all_data.png" id="0" name="Picture"/>
                     <pic:cNvPicPr>
                       <a:picLocks noChangeArrowheads="1" noChangeAspect="1"/>
                     </pic:cNvPicPr>
                   </pic:nvPicPr>
                   <pic:blipFill>
-                    <a:blip r:embed="rId24"/>
+                    <a:blip r:embed="rId25"/>
                     <a:stretch>
                       <a:fillRect/>
                     </a:stretch>
@@ -435,7 +534,7 @@
                   <pic:spPr bwMode="auto">
                     <a:xfrm>
                       <a:off x="0" y="0"/>
-                      <a:ext cx="4762500" cy="4762500"/>
+                      <a:ext cx="5334000" cy="4000500"/>
                     </a:xfrm>
                     <a:prstGeom prst="rect">
                       <a:avLst/>
@@ -458,6 +557,112 @@
       <w:pPr>
         <w:pStyle w:val="BodyText"/>
       </w:pPr>
+      <w:r>
+        <w:t xml:space="preserve">Figure 4: PACF distribution of our entire dataset</w:t>
+      </w:r>
+    </w:p>
+    <w:p>
+      <w:pPr>
+        <w:pStyle w:val="BodyText"/>
+      </w:pPr>
+      <w:r>
+        <w:t xml:space="preserve">An Augmented Dickey-Fuller Test (adf test) was done to verify that our timeseries was indeed stationary. The results of our adf test is found below:</w:t>
+      </w:r>
+    </w:p>
+    <w:p>
+      <w:pPr>
+        <w:pStyle w:val="SourceCode"/>
+      </w:pPr>
+      <w:r>
+        <w:rPr>
+          <w:rStyle w:val="VerbatimChar"/>
+        </w:rPr>
+        <w:t xml:space="preserve">## </w:t>
+      </w:r>
+      <w:r>
+        <w:br/>
+      </w:r>
+      <w:r>
+        <w:rPr>
+          <w:rStyle w:val="VerbatimChar"/>
+        </w:rPr>
+        <w:t xml:space="preserve">##  Augmented Dickey-Fuller Test</w:t>
+      </w:r>
+      <w:r>
+        <w:br/>
+      </w:r>
+      <w:r>
+        <w:rPr>
+          <w:rStyle w:val="VerbatimChar"/>
+        </w:rPr>
+        <w:t xml:space="preserve">## </w:t>
+      </w:r>
+      <w:r>
+        <w:br/>
+      </w:r>
+      <w:r>
+        <w:rPr>
+          <w:rStyle w:val="VerbatimChar"/>
+        </w:rPr>
+        <w:t xml:space="preserve">## data:  log_diff_sa_ts</w:t>
+      </w:r>
+      <w:r>
+        <w:br/>
+      </w:r>
+      <w:r>
+        <w:rPr>
+          <w:rStyle w:val="VerbatimChar"/>
+        </w:rPr>
+        <w:t xml:space="preserve">## Dickey-Fuller = -3.2757, Lag order = 8, p-value = 0.07488</w:t>
+      </w:r>
+      <w:r>
+        <w:br/>
+      </w:r>
+      <w:r>
+        <w:rPr>
+          <w:rStyle w:val="VerbatimChar"/>
+        </w:rPr>
+        <w:t xml:space="preserve">## alternative hypothesis: stationary</w:t>
+      </w:r>
+    </w:p>
+    <w:p>
+      <w:pPr>
+        <w:pStyle w:val="FirstParagraph"/>
+      </w:pPr>
+      <w:r>
+        <w:t xml:space="preserve">Figure #: Augmented Dickey-Fuller test results</w:t>
+      </w:r>
+    </w:p>
+    <w:p>
+      <w:pPr>
+        <w:pStyle w:val="BodyText"/>
+      </w:pPr>
+      <w:r>
+        <w:t xml:space="preserve">From these results, we concluded that the series is stationary. The Dickey-Fuller critical value is -2.87 (~500 observations, 5% without trend, with trend is -2.41). The order 1 diff time series’ stat was -3.2757, well below the critical value and within the null rejection area.</w:t>
+      </w:r>
+    </w:p>
+    <w:bookmarkEnd w:id="26"/>
+    <w:bookmarkStart w:id="29" w:name="selecting-a-model"/>
+    <w:p>
+      <w:pPr>
+        <w:pStyle w:val="Heading1"/>
+      </w:pPr>
+      <w:r>
+        <w:t xml:space="preserve">Selecting a model</w:t>
+      </w:r>
+    </w:p>
+    <w:p>
+      <w:pPr>
+        <w:pStyle w:val="FirstParagraph"/>
+      </w:pPr>
+      <w:r>
+        <w:t xml:space="preserve">Now that we confirmed that we were working with a stationary series after applying the log difference, the ACF and PACF were both taken with the updated timeseries to determine the model that would best forecast our data.</w:t>
+      </w:r>
+    </w:p>
+    <w:p>
+      <w:pPr>
+        <w:pStyle w:val="BodyText"/>
+      </w:pPr>
     </w:p>
     <w:p>
       <w:pPr>
@@ -466,20 +671,20 @@
       <w:r>
         <w:drawing>
           <wp:inline>
-            <wp:extent cx="4762500" cy="4762500"/>
+            <wp:extent cx="5334000" cy="4000500"/>
             <wp:effectExtent b="0" l="0" r="0" t="0"/>
             <wp:docPr descr="" title="" id="1" name="Picture"/>
             <a:graphic>
               <a:graphicData uri="http://schemas.openxmlformats.org/drawingml/2006/picture">
                 <pic:pic>
                   <pic:nvPicPr>
-                    <pic:cNvPr descr="pred_pacf.png" id="0" name="Picture"/>
+                    <pic:cNvPr descr="../03_visuals/ACF_GL.png" id="0" name="Picture"/>
                     <pic:cNvPicPr>
                       <a:picLocks noChangeArrowheads="1" noChangeAspect="1"/>
                     </pic:cNvPicPr>
                   </pic:nvPicPr>
                   <pic:blipFill>
-                    <a:blip r:embed="rId25"/>
+                    <a:blip r:embed="rId27"/>
                     <a:stretch>
                       <a:fillRect/>
                     </a:stretch>
@@ -487,7 +692,7 @@
                   <pic:spPr bwMode="auto">
                     <a:xfrm>
                       <a:off x="0" y="0"/>
-                      <a:ext cx="4762500" cy="4762500"/>
+                      <a:ext cx="5334000" cy="4000500"/>
                     </a:xfrm>
                     <a:prstGeom prst="rect">
                       <a:avLst/>
@@ -511,7 +716,15 @@
         <w:pStyle w:val="BodyText"/>
       </w:pPr>
       <w:r>
-        <w:t xml:space="preserve">We then also created ACF and PACFs based on the logged differences of the estimation and prediction sets refered to above.</w:t>
+        <w:t xml:space="preserve">Figure #: The ACF has a geometrically decaying correlation indicative of a AR model.</w:t>
+      </w:r>
+    </w:p>
+    <w:p>
+      <w:pPr>
+        <w:pStyle w:val="BodyText"/>
+      </w:pPr>
+      <w:r>
+        <w:t xml:space="preserve">Because the ACF above has a geometrically decaying collation, it was concluded that the use of an Auto Regressive (AR) model would be most appropriate.</w:t>
       </w:r>
     </w:p>
     <w:p>
@@ -526,20 +739,20 @@
       <w:r>
         <w:drawing>
           <wp:inline>
-            <wp:extent cx="4762500" cy="4762500"/>
+            <wp:extent cx="5334000" cy="4000500"/>
             <wp:effectExtent b="0" l="0" r="0" t="0"/>
             <wp:docPr descr="" title="" id="1" name="Picture"/>
             <a:graphic>
               <a:graphicData uri="http://schemas.openxmlformats.org/drawingml/2006/picture">
                 <pic:pic>
                   <pic:nvPicPr>
-                    <pic:cNvPr descr="ld_est_acf.png" id="0" name="Picture"/>
+                    <pic:cNvPr descr="../03_visuals/PACF_GL.png" id="0" name="Picture"/>
                     <pic:cNvPicPr>
                       <a:picLocks noChangeArrowheads="1" noChangeAspect="1"/>
                     </pic:cNvPicPr>
                   </pic:nvPicPr>
                   <pic:blipFill>
-                    <a:blip r:embed="rId26"/>
+                    <a:blip r:embed="rId28"/>
                     <a:stretch>
                       <a:fillRect/>
                     </a:stretch>
@@ -547,7 +760,7 @@
                   <pic:spPr bwMode="auto">
                     <a:xfrm>
                       <a:off x="0" y="0"/>
-                      <a:ext cx="4762500" cy="4762500"/>
+                      <a:ext cx="5334000" cy="4000500"/>
                     </a:xfrm>
                     <a:prstGeom prst="rect">
                       <a:avLst/>
@@ -570,6 +783,283 @@
       <w:pPr>
         <w:pStyle w:val="BodyText"/>
       </w:pPr>
+      <w:r>
+        <w:t xml:space="preserve">Figure #: The PACF has a significant drop off at lag 3, then another group of significant spikes between lags 12 and 17.</w:t>
+      </w:r>
+    </w:p>
+    <w:p>
+      <w:pPr>
+        <w:pStyle w:val="BodyText"/>
+      </w:pPr>
+      <w:r>
+        <w:t xml:space="preserve">Because the PACF has a significant drop off at lag 3 we decided to use an AR(3) model. We also considered an AR(16) model but assumed that model would most likely be a case of over fitting. The spikes at lags 6 and 9 are not overly significant and were considered random variation.</w:t>
+      </w:r>
+    </w:p>
+    <w:bookmarkEnd w:id="29"/>
+    <w:bookmarkStart w:id="35" w:name="assessing-the-models"/>
+    <w:p>
+      <w:pPr>
+        <w:pStyle w:val="Heading1"/>
+      </w:pPr>
+      <w:r>
+        <w:t xml:space="preserve">Assessing the models</w:t>
+      </w:r>
+    </w:p>
+    <w:p>
+      <w:pPr>
+        <w:pStyle w:val="FirstParagraph"/>
+      </w:pPr>
+      <w:r>
+        <w:t xml:space="preserve">The AR(3) model was explored first. The summary statistics of the AR(3) model can be found in the figure below:</w:t>
+      </w:r>
+    </w:p>
+    <w:p>
+      <w:pPr>
+        <w:pStyle w:val="SourceCode"/>
+      </w:pPr>
+      <w:r>
+        <w:rPr>
+          <w:rStyle w:val="VerbatimChar"/>
+        </w:rPr>
+        <w:t xml:space="preserve">## </w:t>
+      </w:r>
+      <w:r>
+        <w:br/>
+      </w:r>
+      <w:r>
+        <w:rPr>
+          <w:rStyle w:val="VerbatimChar"/>
+        </w:rPr>
+        <w:t xml:space="preserve">## Time series regression with "ts" data:</w:t>
+      </w:r>
+      <w:r>
+        <w:br/>
+      </w:r>
+      <w:r>
+        <w:rPr>
+          <w:rStyle w:val="VerbatimChar"/>
+        </w:rPr>
+        <w:t xml:space="preserve">## Start = 1975(5), End = 2019(12)</w:t>
+      </w:r>
+      <w:r>
+        <w:br/>
+      </w:r>
+      <w:r>
+        <w:rPr>
+          <w:rStyle w:val="VerbatimChar"/>
+        </w:rPr>
+        <w:t xml:space="preserve">## </w:t>
+      </w:r>
+      <w:r>
+        <w:br/>
+      </w:r>
+      <w:r>
+        <w:rPr>
+          <w:rStyle w:val="VerbatimChar"/>
+        </w:rPr>
+        <w:t xml:space="preserve">## Call:</w:t>
+      </w:r>
+      <w:r>
+        <w:br/>
+      </w:r>
+      <w:r>
+        <w:rPr>
+          <w:rStyle w:val="VerbatimChar"/>
+        </w:rPr>
+        <w:t xml:space="preserve">## dynlm(formula = log_diff_sa_ts ~ stats::lag(log_diff_sa_ts, -1) + </w:t>
+      </w:r>
+      <w:r>
+        <w:br/>
+      </w:r>
+      <w:r>
+        <w:rPr>
+          <w:rStyle w:val="VerbatimChar"/>
+        </w:rPr>
+        <w:t xml:space="preserve">##     stats::lag(log_diff_sa_ts, -2) + stats::lag(log_diff_sa_ts, </w:t>
+      </w:r>
+      <w:r>
+        <w:br/>
+      </w:r>
+      <w:r>
+        <w:rPr>
+          <w:rStyle w:val="VerbatimChar"/>
+        </w:rPr>
+        <w:t xml:space="preserve">##     -3), start = c(1975, 1), end = c(2019, 12))</w:t>
+      </w:r>
+      <w:r>
+        <w:br/>
+      </w:r>
+      <w:r>
+        <w:rPr>
+          <w:rStyle w:val="VerbatimChar"/>
+        </w:rPr>
+        <w:t xml:space="preserve">## </w:t>
+      </w:r>
+      <w:r>
+        <w:br/>
+      </w:r>
+      <w:r>
+        <w:rPr>
+          <w:rStyle w:val="VerbatimChar"/>
+        </w:rPr>
+        <w:t xml:space="preserve">## Residuals:</w:t>
+      </w:r>
+      <w:r>
+        <w:br/>
+      </w:r>
+      <w:r>
+        <w:rPr>
+          <w:rStyle w:val="VerbatimChar"/>
+        </w:rPr>
+        <w:t xml:space="preserve">##        Min         1Q     Median         3Q        Max </w:t>
+      </w:r>
+      <w:r>
+        <w:br/>
+      </w:r>
+      <w:r>
+        <w:rPr>
+          <w:rStyle w:val="VerbatimChar"/>
+        </w:rPr>
+        <w:t xml:space="preserve">## -0.0116405 -0.0015019 -0.0001353  0.0013940  0.0114984 </w:t>
+      </w:r>
+      <w:r>
+        <w:br/>
+      </w:r>
+      <w:r>
+        <w:rPr>
+          <w:rStyle w:val="VerbatimChar"/>
+        </w:rPr>
+        <w:t xml:space="preserve">## </w:t>
+      </w:r>
+      <w:r>
+        <w:br/>
+      </w:r>
+      <w:r>
+        <w:rPr>
+          <w:rStyle w:val="VerbatimChar"/>
+        </w:rPr>
+        <w:t xml:space="preserve">## Coefficients:</w:t>
+      </w:r>
+      <w:r>
+        <w:br/>
+      </w:r>
+      <w:r>
+        <w:rPr>
+          <w:rStyle w:val="VerbatimChar"/>
+        </w:rPr>
+        <w:t xml:space="preserve">##                                  Estimate Std. Error t value Pr(&gt;|t|)    </w:t>
+      </w:r>
+      <w:r>
+        <w:br/>
+      </w:r>
+      <w:r>
+        <w:rPr>
+          <w:rStyle w:val="VerbatimChar"/>
+        </w:rPr>
+        <w:t xml:space="preserve">## (Intercept)                     0.0004668  0.0001559   2.995  0.00288 ** </w:t>
+      </w:r>
+      <w:r>
+        <w:br/>
+      </w:r>
+      <w:r>
+        <w:rPr>
+          <w:rStyle w:val="VerbatimChar"/>
+        </w:rPr>
+        <w:t xml:space="preserve">## stats::lag(log_diff_sa_ts, -1)  1.2287061  0.0426064  28.839  &lt; 2e-16 ***</w:t>
+      </w:r>
+      <w:r>
+        <w:br/>
+      </w:r>
+      <w:r>
+        <w:rPr>
+          <w:rStyle w:val="VerbatimChar"/>
+        </w:rPr>
+        <w:t xml:space="preserve">## stats::lag(log_diff_sa_ts, -2) -0.5012145  0.0646545  -7.752 4.62e-14 ***</w:t>
+      </w:r>
+      <w:r>
+        <w:br/>
+      </w:r>
+      <w:r>
+        <w:rPr>
+          <w:rStyle w:val="VerbatimChar"/>
+        </w:rPr>
+        <w:t xml:space="preserve">## stats::lag(log_diff_sa_ts, -3)  0.1850975  0.0425998   4.345 1.67e-05 ***</w:t>
+      </w:r>
+      <w:r>
+        <w:br/>
+      </w:r>
+      <w:r>
+        <w:rPr>
+          <w:rStyle w:val="VerbatimChar"/>
+        </w:rPr>
+        <w:t xml:space="preserve">## ---</w:t>
+      </w:r>
+      <w:r>
+        <w:br/>
+      </w:r>
+      <w:r>
+        <w:rPr>
+          <w:rStyle w:val="VerbatimChar"/>
+        </w:rPr>
+        <w:t xml:space="preserve">## Signif. codes:  0 '***' 0.001 '**' 0.01 '*' 0.05 '.' 0.1 ' ' 1</w:t>
+      </w:r>
+      <w:r>
+        <w:br/>
+      </w:r>
+      <w:r>
+        <w:rPr>
+          <w:rStyle w:val="VerbatimChar"/>
+        </w:rPr>
+        <w:t xml:space="preserve">## </w:t>
+      </w:r>
+      <w:r>
+        <w:br/>
+      </w:r>
+      <w:r>
+        <w:rPr>
+          <w:rStyle w:val="VerbatimChar"/>
+        </w:rPr>
+        <w:t xml:space="preserve">## Residual standard error: 0.002915 on 532 degrees of freedom</w:t>
+      </w:r>
+      <w:r>
+        <w:br/>
+      </w:r>
+      <w:r>
+        <w:rPr>
+          <w:rStyle w:val="VerbatimChar"/>
+        </w:rPr>
+        <w:t xml:space="preserve">## Multiple R-squared:  0.8577, Adjusted R-squared:  0.8569 </w:t>
+      </w:r>
+      <w:r>
+        <w:br/>
+      </w:r>
+      <w:r>
+        <w:rPr>
+          <w:rStyle w:val="VerbatimChar"/>
+        </w:rPr>
+        <w:t xml:space="preserve">## F-statistic:  1069 on 3 and 532 DF,  p-value: &lt; 2.2e-16</w:t>
+      </w:r>
+    </w:p>
+    <w:p>
+      <w:pPr>
+        <w:pStyle w:val="FirstParagraph"/>
+      </w:pPr>
+      <w:r>
+        <w:t xml:space="preserve">Figure #: Summary statistics of the AR(3) model</w:t>
+      </w:r>
+    </w:p>
+    <w:p>
+      <w:pPr>
+        <w:pStyle w:val="BodyText"/>
+      </w:pPr>
+      <w:r>
+        <w:t xml:space="preserve">The plots of the error residuals of the AR(3) model were analyzed and can be found in the figures below.</w:t>
+      </w:r>
+    </w:p>
+    <w:p>
+      <w:pPr>
+        <w:pStyle w:val="BodyText"/>
+      </w:pPr>
     </w:p>
     <w:p>
       <w:pPr>
@@ -578,20 +1068,20 @@
       <w:r>
         <w:drawing>
           <wp:inline>
-            <wp:extent cx="4762500" cy="4762500"/>
+            <wp:extent cx="5334000" cy="4000500"/>
             <wp:effectExtent b="0" l="0" r="0" t="0"/>
             <wp:docPr descr="" title="" id="1" name="Picture"/>
             <a:graphic>
               <a:graphicData uri="http://schemas.openxmlformats.org/drawingml/2006/picture">
                 <pic:pic>
                   <pic:nvPicPr>
-                    <pic:cNvPr descr="ld_est_pacf.png" id="0" name="Picture"/>
+                    <pic:cNvPr descr="../03_visuals/ACF_AR3_resid.png" id="0" name="Picture"/>
                     <pic:cNvPicPr>
                       <a:picLocks noChangeArrowheads="1" noChangeAspect="1"/>
                     </pic:cNvPicPr>
                   </pic:nvPicPr>
                   <pic:blipFill>
-                    <a:blip r:embed="rId27"/>
+                    <a:blip r:embed="rId30"/>
                     <a:stretch>
                       <a:fillRect/>
                     </a:stretch>
@@ -599,7 +1089,7 @@
                   <pic:spPr bwMode="auto">
                     <a:xfrm>
                       <a:off x="0" y="0"/>
-                      <a:ext cx="4762500" cy="4762500"/>
+                      <a:ext cx="5334000" cy="4000500"/>
                     </a:xfrm>
                     <a:prstGeom prst="rect">
                       <a:avLst/>
@@ -622,6 +1112,14 @@
       <w:pPr>
         <w:pStyle w:val="BodyText"/>
       </w:pPr>
+      <w:r>
+        <w:t xml:space="preserve">Figure #: ACF AR(3) residuals plot</w:t>
+      </w:r>
+    </w:p>
+    <w:p>
+      <w:pPr>
+        <w:pStyle w:val="BodyText"/>
+      </w:pPr>
     </w:p>
     <w:p>
       <w:pPr>
@@ -630,20 +1128,20 @@
       <w:r>
         <w:drawing>
           <wp:inline>
-            <wp:extent cx="4762500" cy="4762500"/>
+            <wp:extent cx="5334000" cy="4000500"/>
             <wp:effectExtent b="0" l="0" r="0" t="0"/>
             <wp:docPr descr="" title="" id="1" name="Picture"/>
             <a:graphic>
               <a:graphicData uri="http://schemas.openxmlformats.org/drawingml/2006/picture">
                 <pic:pic>
                   <pic:nvPicPr>
-                    <pic:cNvPr descr="ld_pred_acf.png" id="0" name="Picture"/>
+                    <pic:cNvPr descr="../03_visuals/PACF_AR3_resid.png" id="0" name="Picture"/>
                     <pic:cNvPicPr>
                       <a:picLocks noChangeArrowheads="1" noChangeAspect="1"/>
                     </pic:cNvPicPr>
                   </pic:nvPicPr>
                   <pic:blipFill>
-                    <a:blip r:embed="rId28"/>
+                    <a:blip r:embed="rId31"/>
                     <a:stretch>
                       <a:fillRect/>
                     </a:stretch>
@@ -651,7 +1149,7 @@
                   <pic:spPr bwMode="auto">
                     <a:xfrm>
                       <a:off x="0" y="0"/>
-                      <a:ext cx="4762500" cy="4762500"/>
+                      <a:ext cx="5334000" cy="4000500"/>
                     </a:xfrm>
                     <a:prstGeom prst="rect">
                       <a:avLst/>
@@ -674,6 +1172,354 @@
       <w:pPr>
         <w:pStyle w:val="BodyText"/>
       </w:pPr>
+      <w:r>
+        <w:t xml:space="preserve">Figure #: PACF (AR3) residuals plot</w:t>
+      </w:r>
+    </w:p>
+    <w:p>
+      <w:pPr>
+        <w:pStyle w:val="BodyText"/>
+      </w:pPr>
+      <w:r>
+        <w:t xml:space="preserve">Both the ACF and PACF have numerous spikes that are of significance especially lag 8 and onward. It was determined that this was not the best model so we decided to run the same analysis for the AR(16) model.</w:t>
+      </w:r>
+    </w:p>
+    <w:p>
+      <w:pPr>
+        <w:pStyle w:val="BodyText"/>
+      </w:pPr>
+      <w:r>
+        <w:t xml:space="preserve">The AR(16) model was explored next. The summary statistics of the AR(16) model can be found in the figure below:</w:t>
+      </w:r>
+    </w:p>
+    <w:p>
+      <w:pPr>
+        <w:pStyle w:val="SourceCode"/>
+      </w:pPr>
+      <w:r>
+        <w:rPr>
+          <w:rStyle w:val="VerbatimChar"/>
+        </w:rPr>
+        <w:t xml:space="preserve">## </w:t>
+      </w:r>
+      <w:r>
+        <w:br/>
+      </w:r>
+      <w:r>
+        <w:rPr>
+          <w:rStyle w:val="VerbatimChar"/>
+        </w:rPr>
+        <w:t xml:space="preserve">## Time series regression with "ts" data:</w:t>
+      </w:r>
+      <w:r>
+        <w:br/>
+      </w:r>
+      <w:r>
+        <w:rPr>
+          <w:rStyle w:val="VerbatimChar"/>
+        </w:rPr>
+        <w:t xml:space="preserve">## Start = 1976(6), End = 2019(12)</w:t>
+      </w:r>
+      <w:r>
+        <w:br/>
+      </w:r>
+      <w:r>
+        <w:rPr>
+          <w:rStyle w:val="VerbatimChar"/>
+        </w:rPr>
+        <w:t xml:space="preserve">## </w:t>
+      </w:r>
+      <w:r>
+        <w:br/>
+      </w:r>
+      <w:r>
+        <w:rPr>
+          <w:rStyle w:val="VerbatimChar"/>
+        </w:rPr>
+        <w:t xml:space="preserve">## Call:</w:t>
+      </w:r>
+      <w:r>
+        <w:br/>
+      </w:r>
+      <w:r>
+        <w:rPr>
+          <w:rStyle w:val="VerbatimChar"/>
+        </w:rPr>
+        <w:t xml:space="preserve">## dynlm(formula = log_diff_sa_ts ~ stats::lag(log_diff_sa_ts, -1) + </w:t>
+      </w:r>
+      <w:r>
+        <w:br/>
+      </w:r>
+      <w:r>
+        <w:rPr>
+          <w:rStyle w:val="VerbatimChar"/>
+        </w:rPr>
+        <w:t xml:space="preserve">##     stats::lag(log_diff_sa_ts, -2) + stats::lag(log_diff_sa_ts, </w:t>
+      </w:r>
+      <w:r>
+        <w:br/>
+      </w:r>
+      <w:r>
+        <w:rPr>
+          <w:rStyle w:val="VerbatimChar"/>
+        </w:rPr>
+        <w:t xml:space="preserve">##     -3) + stats::lag(log_diff_sa_ts, -11) + stats::lag(log_diff_sa_ts, </w:t>
+      </w:r>
+      <w:r>
+        <w:br/>
+      </w:r>
+      <w:r>
+        <w:rPr>
+          <w:rStyle w:val="VerbatimChar"/>
+        </w:rPr>
+        <w:t xml:space="preserve">##     -12) + stats::lag(log_diff_sa_ts, -13) + stats::lag(log_diff_sa_ts, </w:t>
+      </w:r>
+      <w:r>
+        <w:br/>
+      </w:r>
+      <w:r>
+        <w:rPr>
+          <w:rStyle w:val="VerbatimChar"/>
+        </w:rPr>
+        <w:t xml:space="preserve">##     -14) + stats::lag(log_diff_sa_ts, -15) + stats::lag(log_diff_sa_ts, </w:t>
+      </w:r>
+      <w:r>
+        <w:br/>
+      </w:r>
+      <w:r>
+        <w:rPr>
+          <w:rStyle w:val="VerbatimChar"/>
+        </w:rPr>
+        <w:t xml:space="preserve">##     -16), start = c(1975, 1), end = c(2019, 12))</w:t>
+      </w:r>
+      <w:r>
+        <w:br/>
+      </w:r>
+      <w:r>
+        <w:rPr>
+          <w:rStyle w:val="VerbatimChar"/>
+        </w:rPr>
+        <w:t xml:space="preserve">## </w:t>
+      </w:r>
+      <w:r>
+        <w:br/>
+      </w:r>
+      <w:r>
+        <w:rPr>
+          <w:rStyle w:val="VerbatimChar"/>
+        </w:rPr>
+        <w:t xml:space="preserve">## Residuals:</w:t>
+      </w:r>
+      <w:r>
+        <w:br/>
+      </w:r>
+      <w:r>
+        <w:rPr>
+          <w:rStyle w:val="VerbatimChar"/>
+        </w:rPr>
+        <w:t xml:space="preserve">##        Min         1Q     Median         3Q        Max </w:t>
+      </w:r>
+      <w:r>
+        <w:br/>
+      </w:r>
+      <w:r>
+        <w:rPr>
+          <w:rStyle w:val="VerbatimChar"/>
+        </w:rPr>
+        <w:t xml:space="preserve">## -0.0081927 -0.0013122 -0.0000845  0.0014206  0.0093798 </w:t>
+      </w:r>
+      <w:r>
+        <w:br/>
+      </w:r>
+      <w:r>
+        <w:rPr>
+          <w:rStyle w:val="VerbatimChar"/>
+        </w:rPr>
+        <w:t xml:space="preserve">## </w:t>
+      </w:r>
+      <w:r>
+        <w:br/>
+      </w:r>
+      <w:r>
+        <w:rPr>
+          <w:rStyle w:val="VerbatimChar"/>
+        </w:rPr>
+        <w:t xml:space="preserve">## Coefficients:</w:t>
+      </w:r>
+      <w:r>
+        <w:br/>
+      </w:r>
+      <w:r>
+        <w:rPr>
+          <w:rStyle w:val="VerbatimChar"/>
+        </w:rPr>
+        <w:t xml:space="preserve">##                                   Estimate Std. Error t value Pr(&gt;|t|)    </w:t>
+      </w:r>
+      <w:r>
+        <w:br/>
+      </w:r>
+      <w:r>
+        <w:rPr>
+          <w:rStyle w:val="VerbatimChar"/>
+        </w:rPr>
+        <w:t xml:space="preserve">## (Intercept)                      0.0002783  0.0001402   1.985   0.0477 *  </w:t>
+      </w:r>
+      <w:r>
+        <w:br/>
+      </w:r>
+      <w:r>
+        <w:rPr>
+          <w:rStyle w:val="VerbatimChar"/>
+        </w:rPr>
+        <w:t xml:space="preserve">## stats::lag(log_diff_sa_ts, -1)   1.5136058  0.0408550  37.048  &lt; 2e-16 ***</w:t>
+      </w:r>
+      <w:r>
+        <w:br/>
+      </w:r>
+      <w:r>
+        <w:rPr>
+          <w:rStyle w:val="VerbatimChar"/>
+        </w:rPr>
+        <w:t xml:space="preserve">## stats::lag(log_diff_sa_ts, -2)  -0.9966411  0.0649154 -15.353  &lt; 2e-16 ***</w:t>
+      </w:r>
+      <w:r>
+        <w:br/>
+      </w:r>
+      <w:r>
+        <w:rPr>
+          <w:rStyle w:val="VerbatimChar"/>
+        </w:rPr>
+        <w:t xml:space="preserve">## stats::lag(log_diff_sa_ts, -3)   0.4296467  0.0414985  10.353  &lt; 2e-16 ***</w:t>
+      </w:r>
+      <w:r>
+        <w:br/>
+      </w:r>
+      <w:r>
+        <w:rPr>
+          <w:rStyle w:val="VerbatimChar"/>
+        </w:rPr>
+        <w:t xml:space="preserve">## stats::lag(log_diff_sa_ts, -11) -0.2799476  0.0378526  -7.396 5.77e-13 ***</w:t>
+      </w:r>
+      <w:r>
+        <w:br/>
+      </w:r>
+      <w:r>
+        <w:rPr>
+          <w:rStyle w:val="VerbatimChar"/>
+        </w:rPr>
+        <w:t xml:space="preserve">## stats::lag(log_diff_sa_ts, -12)  0.7521892  0.0609539  12.340  &lt; 2e-16 ***</w:t>
+      </w:r>
+      <w:r>
+        <w:br/>
+      </w:r>
+      <w:r>
+        <w:rPr>
+          <w:rStyle w:val="VerbatimChar"/>
+        </w:rPr>
+        <w:t xml:space="preserve">## stats::lag(log_diff_sa_ts, -13) -1.0248127  0.0688377 -14.887  &lt; 2e-16 ***</w:t>
+      </w:r>
+      <w:r>
+        <w:br/>
+      </w:r>
+      <w:r>
+        <w:rPr>
+          <w:rStyle w:val="VerbatimChar"/>
+        </w:rPr>
+        <w:t xml:space="preserve">## stats::lag(log_diff_sa_ts, -14)  0.8883466  0.0701656  12.661  &lt; 2e-16 ***</w:t>
+      </w:r>
+      <w:r>
+        <w:br/>
+      </w:r>
+      <w:r>
+        <w:rPr>
+          <w:rStyle w:val="VerbatimChar"/>
+        </w:rPr>
+        <w:t xml:space="preserve">## stats::lag(log_diff_sa_ts, -15) -0.5660211  0.0639148  -8.856  &lt; 2e-16 ***</w:t>
+      </w:r>
+      <w:r>
+        <w:br/>
+      </w:r>
+      <w:r>
+        <w:rPr>
+          <w:rStyle w:val="VerbatimChar"/>
+        </w:rPr>
+        <w:t xml:space="preserve">## stats::lag(log_diff_sa_ts, -16)  0.2289544  0.0376256   6.085 2.28e-09 ***</w:t>
+      </w:r>
+      <w:r>
+        <w:br/>
+      </w:r>
+      <w:r>
+        <w:rPr>
+          <w:rStyle w:val="VerbatimChar"/>
+        </w:rPr>
+        <w:t xml:space="preserve">## ---</w:t>
+      </w:r>
+      <w:r>
+        <w:br/>
+      </w:r>
+      <w:r>
+        <w:rPr>
+          <w:rStyle w:val="VerbatimChar"/>
+        </w:rPr>
+        <w:t xml:space="preserve">## Signif. codes:  0 '***' 0.001 '**' 0.01 '*' 0.05 '.' 0.1 ' ' 1</w:t>
+      </w:r>
+      <w:r>
+        <w:br/>
+      </w:r>
+      <w:r>
+        <w:rPr>
+          <w:rStyle w:val="VerbatimChar"/>
+        </w:rPr>
+        <w:t xml:space="preserve">## </w:t>
+      </w:r>
+      <w:r>
+        <w:br/>
+      </w:r>
+      <w:r>
+        <w:rPr>
+          <w:rStyle w:val="VerbatimChar"/>
+        </w:rPr>
+        <w:t xml:space="preserve">## Residual standard error: 0.002419 on 513 degrees of freedom</w:t>
+      </w:r>
+      <w:r>
+        <w:br/>
+      </w:r>
+      <w:r>
+        <w:rPr>
+          <w:rStyle w:val="VerbatimChar"/>
+        </w:rPr>
+        <w:t xml:space="preserve">## Multiple R-squared:  0.9044, Adjusted R-squared:  0.9028 </w:t>
+      </w:r>
+      <w:r>
+        <w:br/>
+      </w:r>
+      <w:r>
+        <w:rPr>
+          <w:rStyle w:val="VerbatimChar"/>
+        </w:rPr>
+        <w:t xml:space="preserve">## F-statistic: 539.4 on 9 and 513 DF,  p-value: &lt; 2.2e-16</w:t>
+      </w:r>
+    </w:p>
+    <w:p>
+      <w:pPr>
+        <w:pStyle w:val="FirstParagraph"/>
+      </w:pPr>
+      <w:r>
+        <w:t xml:space="preserve">Figure #: Summary statistics of the AR(16) model</w:t>
+      </w:r>
+    </w:p>
+    <w:p>
+      <w:pPr>
+        <w:pStyle w:val="BodyText"/>
+      </w:pPr>
+      <w:r>
+        <w:t xml:space="preserve">The plots of the error residuals of the AR(16) model were analyzed and can be found in the figures below.</w:t>
+      </w:r>
+    </w:p>
+    <w:p>
+      <w:pPr>
+        <w:pStyle w:val="BodyText"/>
+      </w:pPr>
     </w:p>
     <w:p>
       <w:pPr>
@@ -682,20 +1528,20 @@
       <w:r>
         <w:drawing>
           <wp:inline>
-            <wp:extent cx="4762500" cy="4762500"/>
+            <wp:extent cx="5334000" cy="4000500"/>
             <wp:effectExtent b="0" l="0" r="0" t="0"/>
             <wp:docPr descr="" title="" id="1" name="Picture"/>
             <a:graphic>
               <a:graphicData uri="http://schemas.openxmlformats.org/drawingml/2006/picture">
                 <pic:pic>
                   <pic:nvPicPr>
-                    <pic:cNvPr descr="ld_pred_pacf.png" id="0" name="Picture"/>
+                    <pic:cNvPr descr="../03_visuals/ACF_AR16_resid.png" id="0" name="Picture"/>
                     <pic:cNvPicPr>
                       <a:picLocks noChangeArrowheads="1" noChangeAspect="1"/>
                     </pic:cNvPicPr>
                   </pic:nvPicPr>
                   <pic:blipFill>
-                    <a:blip r:embed="rId29"/>
+                    <a:blip r:embed="rId32"/>
                     <a:stretch>
                       <a:fillRect/>
                     </a:stretch>
@@ -703,7 +1549,7 @@
                   <pic:spPr bwMode="auto">
                     <a:xfrm>
                       <a:off x="0" y="0"/>
-                      <a:ext cx="4762500" cy="4762500"/>
+                      <a:ext cx="5334000" cy="4000500"/>
                     </a:xfrm>
                     <a:prstGeom prst="rect">
                       <a:avLst/>
@@ -727,52 +1573,254 @@
         <w:pStyle w:val="BodyText"/>
       </w:pPr>
       <w:r>
-        <w:t xml:space="preserve">+Selecting a model</w:t>
-      </w:r>
-    </w:p>
-    <w:p>
-      <w:pPr>
-        <w:pStyle w:val="BodyText"/>
-      </w:pPr>
-      <w:r>
-        <w:t xml:space="preserve">Because the ACF above has a geometrically decaying collation, the use of an AR model would be most appropriate. Because the PACF has a significant drop off at lag 3 we will use an AR(3) model. We might consider an AR(16) model but it will most likely be a case of over fitting. We then prepared AR3 and AR16 models using rolling, recursive, and fixed schemes to make the predictions.</w:t>
-      </w:r>
-    </w:p>
-    <w:p>
-      <w:pPr>
-        <w:pStyle w:val="BodyText"/>
-      </w:pPr>
-      <w:r>
-        <w:t xml:space="preserve">+Choosing a Loss Function</w:t>
-      </w:r>
-    </w:p>
-    <w:p>
-      <w:pPr>
-        <w:pStyle w:val="BodyText"/>
+        <w:t xml:space="preserve">Figure #: ACF AR(16) residuals plot</w:t>
+      </w:r>
+    </w:p>
+    <w:p>
+      <w:pPr>
+        <w:pStyle w:val="BodyText"/>
+      </w:pPr>
+    </w:p>
+    <w:p>
+      <w:pPr>
+        <w:pStyle w:val="BodyText"/>
+      </w:pPr>
+      <w:r>
+        <w:drawing>
+          <wp:inline>
+            <wp:extent cx="5334000" cy="4000500"/>
+            <wp:effectExtent b="0" l="0" r="0" t="0"/>
+            <wp:docPr descr="" title="" id="1" name="Picture"/>
+            <a:graphic>
+              <a:graphicData uri="http://schemas.openxmlformats.org/drawingml/2006/picture">
+                <pic:pic>
+                  <pic:nvPicPr>
+                    <pic:cNvPr descr="../03_visuals/PACF_AR16_resid.png" id="0" name="Picture"/>
+                    <pic:cNvPicPr>
+                      <a:picLocks noChangeArrowheads="1" noChangeAspect="1"/>
+                    </pic:cNvPicPr>
+                  </pic:nvPicPr>
+                  <pic:blipFill>
+                    <a:blip r:embed="rId33"/>
+                    <a:stretch>
+                      <a:fillRect/>
+                    </a:stretch>
+                  </pic:blipFill>
+                  <pic:spPr bwMode="auto">
+                    <a:xfrm>
+                      <a:off x="0" y="0"/>
+                      <a:ext cx="5334000" cy="4000500"/>
+                    </a:xfrm>
+                    <a:prstGeom prst="rect">
+                      <a:avLst/>
+                    </a:prstGeom>
+                    <a:noFill/>
+                    <a:ln w="9525">
+                      <a:noFill/>
+                      <a:headEnd/>
+                      <a:tailEnd/>
+                    </a:ln>
+                  </pic:spPr>
+                </pic:pic>
+              </a:graphicData>
+            </a:graphic>
+          </wp:inline>
+        </w:drawing>
+      </w:r>
+    </w:p>
+    <w:p>
+      <w:pPr>
+        <w:pStyle w:val="BodyText"/>
+      </w:pPr>
+      <w:r>
+        <w:t xml:space="preserve">Figure #: PACF AR(16) residuals plot</w:t>
+      </w:r>
+    </w:p>
+    <w:p>
+      <w:pPr>
+        <w:pStyle w:val="BodyText"/>
+      </w:pPr>
+      <w:r>
+        <w:t xml:space="preserve">The AR(16) model returned less lags that surpassed the significance threshold in both the ACF and PACF. Having consistent lags that do not surpass the significance threshold is an indicator that our process has become white noise. The AIC and BIC coefficients were calculated for both models to validate via calculation which model would perform better.</w:t>
+      </w:r>
+    </w:p>
+    <w:p>
+      <w:pPr>
+        <w:pStyle w:val="BodyText"/>
+      </w:pPr>
+    </w:p>
+    <w:p>
+      <w:pPr>
+        <w:pStyle w:val="BodyText"/>
+      </w:pPr>
+      <w:r>
+        <w:drawing>
+          <wp:inline>
+            <wp:extent cx="2381250" cy="714375"/>
+            <wp:effectExtent b="0" l="0" r="0" t="0"/>
+            <wp:docPr descr="" title="" id="1" name="Picture"/>
+            <a:graphic>
+              <a:graphicData uri="http://schemas.openxmlformats.org/drawingml/2006/picture">
+                <pic:pic>
+                  <pic:nvPicPr>
+                    <pic:cNvPr descr="../03_visuals/AIC_BIC_table.png" id="0" name="Picture"/>
+                    <pic:cNvPicPr>
+                      <a:picLocks noChangeArrowheads="1" noChangeAspect="1"/>
+                    </pic:cNvPicPr>
+                  </pic:nvPicPr>
+                  <pic:blipFill>
+                    <a:blip r:embed="rId34"/>
+                    <a:stretch>
+                      <a:fillRect/>
+                    </a:stretch>
+                  </pic:blipFill>
+                  <pic:spPr bwMode="auto">
+                    <a:xfrm>
+                      <a:off x="0" y="0"/>
+                      <a:ext cx="2381250" cy="714375"/>
+                    </a:xfrm>
+                    <a:prstGeom prst="rect">
+                      <a:avLst/>
+                    </a:prstGeom>
+                    <a:noFill/>
+                    <a:ln w="9525">
+                      <a:noFill/>
+                      <a:headEnd/>
+                      <a:tailEnd/>
+                    </a:ln>
+                  </pic:spPr>
+                </pic:pic>
+              </a:graphicData>
+            </a:graphic>
+          </wp:inline>
+        </w:drawing>
+      </w:r>
+    </w:p>
+    <w:p>
+      <w:pPr>
+        <w:pStyle w:val="BodyText"/>
+      </w:pPr>
+      <w:r>
+        <w:t xml:space="preserve">The model with lower AIC and BIC should be chosen, so we chose to move forward with the AR(16) model for the remainder of our analysis.</w:t>
+      </w:r>
+    </w:p>
+    <w:bookmarkEnd w:id="35"/>
+    <w:bookmarkStart w:id="37" w:name="forecasting-schemas"/>
+    <w:p>
+      <w:pPr>
+        <w:pStyle w:val="Heading1"/>
+      </w:pPr>
+      <w:r>
+        <w:t xml:space="preserve">Forecasting schemas</w:t>
+      </w:r>
+    </w:p>
+    <w:p>
+      <w:pPr>
+        <w:pStyle w:val="FirstParagraph"/>
+      </w:pPr>
+      <w:r>
+        <w:t xml:space="preserve">We then prepared AR(3) and AR(16) models using fixed, recursive, and rolling schemes to make the predictions. The figure below illustrates all three schemes included in the same plot.</w:t>
+      </w:r>
+    </w:p>
+    <w:p>
+      <w:pPr>
+        <w:pStyle w:val="BodyText"/>
+      </w:pPr>
+    </w:p>
+    <w:p>
+      <w:pPr>
+        <w:pStyle w:val="BodyText"/>
+      </w:pPr>
+      <w:r>
+        <w:drawing>
+          <wp:inline>
+            <wp:extent cx="5334000" cy="4000500"/>
+            <wp:effectExtent b="0" l="0" r="0" t="0"/>
+            <wp:docPr descr="" title="" id="1" name="Picture"/>
+            <a:graphic>
+              <a:graphicData uri="http://schemas.openxmlformats.org/drawingml/2006/picture">
+                <pic:pic>
+                  <pic:nvPicPr>
+                    <pic:cNvPr descr="../03_visuals/all_AR_forecast_comparison.png" id="0" name="Picture"/>
+                    <pic:cNvPicPr>
+                      <a:picLocks noChangeArrowheads="1" noChangeAspect="1"/>
+                    </pic:cNvPicPr>
+                  </pic:nvPicPr>
+                  <pic:blipFill>
+                    <a:blip r:embed="rId36"/>
+                    <a:stretch>
+                      <a:fillRect/>
+                    </a:stretch>
+                  </pic:blipFill>
+                  <pic:spPr bwMode="auto">
+                    <a:xfrm>
+                      <a:off x="0" y="0"/>
+                      <a:ext cx="5334000" cy="4000500"/>
+                    </a:xfrm>
+                    <a:prstGeom prst="rect">
+                      <a:avLst/>
+                    </a:prstGeom>
+                    <a:noFill/>
+                    <a:ln w="9525">
+                      <a:noFill/>
+                      <a:headEnd/>
+                      <a:tailEnd/>
+                    </a:ln>
+                  </pic:spPr>
+                </pic:pic>
+              </a:graphicData>
+            </a:graphic>
+          </wp:inline>
+        </w:drawing>
+      </w:r>
+    </w:p>
+    <w:p>
+      <w:pPr>
+        <w:pStyle w:val="BodyText"/>
+      </w:pPr>
+      <w:r>
+        <w:t xml:space="preserve">Figure #: AR Forecast comparison between Fixed, Recursive, and Rolling schemes</w:t>
+      </w:r>
+    </w:p>
+    <w:p>
+      <w:pPr>
+        <w:pStyle w:val="BodyText"/>
+      </w:pPr>
+      <w:r>
+        <w:t xml:space="preserve">The AR(3) and AR(16) forecasts are very similar during the first half of 2020. Like all the models, the forecasts for the first half of 2020 lag the actual market behavior by about 30-45 days. We also note that the forecasts become more accurate during the second half of 2020. Based on the plots, after mid-2020, the AR(16) model becomes the better predictor of market behavior.</w:t>
+      </w:r>
+    </w:p>
+    <w:bookmarkEnd w:id="37"/>
+    <w:bookmarkStart w:id="38" w:name="choosing-a-loss-function"/>
+    <w:p>
+      <w:pPr>
+        <w:pStyle w:val="Heading1"/>
+      </w:pPr>
+      <w:r>
+        <w:t xml:space="preserve">Choosing a Loss Function</w:t>
+      </w:r>
+    </w:p>
+    <w:p>
+      <w:pPr>
+        <w:pStyle w:val="FirstParagraph"/>
       </w:pPr>
       <w:r>
         <w:t xml:space="preserve">We think that we have a symmetrical loss function. Errors in predicting the house price index both in over predicting and under predicting do have similar consequences as the main parties impacted are either buyers or sellers and the trade-off in an estimation error in either direction proportionately impact both parties the same. We determined that there is a not a clear loss in either scenario as a gain for one party is a loss for another and vice versa.</w:t>
       </w:r>
     </w:p>
-    <w:p>
-      <w:pPr>
-        <w:pStyle w:val="BodyText"/>
-      </w:pPr>
-      <w:r>
-        <w:t xml:space="preserve">+Assessing the forecasts</w:t>
-      </w:r>
-    </w:p>
-    <w:p>
-      <w:pPr>
-        <w:pStyle w:val="BodyText"/>
-      </w:pPr>
-      <w:r>
-        <w:t xml:space="preserve">The AR(3) and AR(16) forecasts are very similar during the first half of 2020. Like all the models, the forecasts for the first half of 2020 lag the actual market behavior by about 30-45 days. We also note that the forecasts become more accurate during the second half of 2020. Based on the plots, after mid-2020, the AR(16) model becomes the better predictor of market behavior.</w:t>
-      </w:r>
-    </w:p>
-    <w:p>
-      <w:pPr>
-        <w:pStyle w:val="BodyText"/>
+    <w:bookmarkEnd w:id="38"/>
+    <w:bookmarkStart w:id="41" w:name="assessing-the-forecasts"/>
+    <w:p>
+      <w:pPr>
+        <w:pStyle w:val="Heading1"/>
+      </w:pPr>
+      <w:r>
+        <w:t xml:space="preserve">Assessing the forecasts</w:t>
+      </w:r>
+    </w:p>
+    <w:p>
+      <w:pPr>
+        <w:pStyle w:val="FirstParagraph"/>
       </w:pPr>
       <w:r>
         <w:t xml:space="preserve">The traditional convention is to choose a simpler model (ie AR(3) in this scenario) because a simpler model is more likely to reflect the behaviors of a population when you build that model on observations of a sample group. A lower process number allows for randomness to exist in the model - which is realistic.</w:t>
@@ -782,8 +1830,154 @@
       <w:pPr>
         <w:pStyle w:val="BodyText"/>
       </w:pPr>
-      <w:r>
-        <w:t xml:space="preserve">However, the AR(16) model runs counter to this precept. It appears that the AR(16) model is a better predictor of overall market behavior from mid 2020 and on vice being an over-fitted model is because lags 11 - 16 occurred during a time (2018) when the market index behaved in a fashion similar to the mid 2020- 2021 growth behavior. Because the lag 16 (11-16 actually) behavior better mirrors the 2020 -2021 behavior than the simpler lag 3 model (whose grows during the last 3 months of 2019 was significantly lower than previous lags). Including these additional lags refined the model by including the type of index behavior one could expect during a</w:t>
+    </w:p>
+    <w:p>
+      <w:pPr>
+        <w:pStyle w:val="BodyText"/>
+      </w:pPr>
+      <w:r>
+        <w:drawing>
+          <wp:inline>
+            <wp:extent cx="5334000" cy="4000500"/>
+            <wp:effectExtent b="0" l="0" r="0" t="0"/>
+            <wp:docPr descr="" title="" id="1" name="Picture"/>
+            <a:graphic>
+              <a:graphicData uri="http://schemas.openxmlformats.org/drawingml/2006/picture">
+                <pic:pic>
+                  <pic:nvPicPr>
+                    <pic:cNvPr descr="../03_visuals/AR_comparisons.png" id="0" name="Picture"/>
+                    <pic:cNvPicPr>
+                      <a:picLocks noChangeArrowheads="1" noChangeAspect="1"/>
+                    </pic:cNvPicPr>
+                  </pic:nvPicPr>
+                  <pic:blipFill>
+                    <a:blip r:embed="rId39"/>
+                    <a:stretch>
+                      <a:fillRect/>
+                    </a:stretch>
+                  </pic:blipFill>
+                  <pic:spPr bwMode="auto">
+                    <a:xfrm>
+                      <a:off x="0" y="0"/>
+                      <a:ext cx="5334000" cy="4000500"/>
+                    </a:xfrm>
+                    <a:prstGeom prst="rect">
+                      <a:avLst/>
+                    </a:prstGeom>
+                    <a:noFill/>
+                    <a:ln w="9525">
+                      <a:noFill/>
+                      <a:headEnd/>
+                      <a:tailEnd/>
+                    </a:ln>
+                  </pic:spPr>
+                </pic:pic>
+              </a:graphicData>
+            </a:graphic>
+          </wp:inline>
+        </w:drawing>
+      </w:r>
+    </w:p>
+    <w:p>
+      <w:pPr>
+        <w:pStyle w:val="BodyText"/>
+      </w:pPr>
+      <w:r>
+        <w:t xml:space="preserve">Figure #: Plot showing all AR Forecasts plotted together</w:t>
+      </w:r>
+    </w:p>
+    <w:p>
+      <w:pPr>
+        <w:pStyle w:val="BodyText"/>
+      </w:pPr>
+      <w:r>
+        <w:t xml:space="preserve">Below is a plot of a simple rolling 3 month average of our data.</w:t>
+      </w:r>
+    </w:p>
+    <w:p>
+      <w:pPr>
+        <w:pStyle w:val="BodyText"/>
+      </w:pPr>
+    </w:p>
+    <w:p>
+      <w:pPr>
+        <w:pStyle w:val="BodyText"/>
+      </w:pPr>
+      <w:r>
+        <w:drawing>
+          <wp:inline>
+            <wp:extent cx="5334000" cy="4000500"/>
+            <wp:effectExtent b="0" l="0" r="0" t="0"/>
+            <wp:docPr descr="" title="" id="1" name="Picture"/>
+            <a:graphic>
+              <a:graphicData uri="http://schemas.openxmlformats.org/drawingml/2006/picture">
+                <pic:pic>
+                  <pic:nvPicPr>
+                    <pic:cNvPr descr="../03_visuals/3mo_rolling_avg.png" id="0" name="Picture"/>
+                    <pic:cNvPicPr>
+                      <a:picLocks noChangeArrowheads="1" noChangeAspect="1"/>
+                    </pic:cNvPicPr>
+                  </pic:nvPicPr>
+                  <pic:blipFill>
+                    <a:blip r:embed="rId40"/>
+                    <a:stretch>
+                      <a:fillRect/>
+                    </a:stretch>
+                  </pic:blipFill>
+                  <pic:spPr bwMode="auto">
+                    <a:xfrm>
+                      <a:off x="0" y="0"/>
+                      <a:ext cx="5334000" cy="4000500"/>
+                    </a:xfrm>
+                    <a:prstGeom prst="rect">
+                      <a:avLst/>
+                    </a:prstGeom>
+                    <a:noFill/>
+                    <a:ln w="9525">
+                      <a:noFill/>
+                      <a:headEnd/>
+                      <a:tailEnd/>
+                    </a:ln>
+                  </pic:spPr>
+                </pic:pic>
+              </a:graphicData>
+            </a:graphic>
+          </wp:inline>
+        </w:drawing>
+      </w:r>
+    </w:p>
+    <w:p>
+      <w:pPr>
+        <w:pStyle w:val="BodyText"/>
+      </w:pPr>
+      <w:r>
+        <w:t xml:space="preserve">Figure 3: Plot showing 3 month rolling average of our data</w:t>
+      </w:r>
+    </w:p>
+    <w:bookmarkEnd w:id="41"/>
+    <w:bookmarkStart w:id="42" w:name="results-and-future-analysis"/>
+    <w:p>
+      <w:pPr>
+        <w:pStyle w:val="Heading1"/>
+      </w:pPr>
+      <w:r>
+        <w:t xml:space="preserve">Results and future analysis</w:t>
+      </w:r>
+    </w:p>
+    <w:p>
+      <w:pPr>
+        <w:pStyle w:val="FirstParagraph"/>
+      </w:pPr>
+      <w:r>
+        <w:t xml:space="preserve">For the AR(3) model we completed a recursive, fixed, and rolling scheme. The fixed and rolling schemes are consistent with each other and the recursive model provided a forecast width of 0.1 in the index. We also used the fixed and rolling schemes in the AR(16) module and noted that those schemes also provide similar forecasts.</w:t>
+      </w:r>
+    </w:p>
+    <w:p>
+      <w:pPr>
+        <w:pStyle w:val="BodyText"/>
+      </w:pPr>
+      <w:r>
+        <w:t xml:space="preserve">It appears that the AR(16) model is a better predictor of overall market behavior from mid 2020 and on vice being an over-fitted model is because lags 11 - 16 occurred during a time (2018) when the market index behaved in a fashion similar to the mid 2020- 2021 growth behavior. Because the behavior of lags 11-16 better mirror the 2020 -2021 behavior than the simpler lag 3 model (whose growth during the last 3 months of 2019 was significantly lower than previous lags). Including these additional lags refined the model by including the type of index behavior one could expect during a</w:t>
       </w:r>
       <w:r>
         <w:t xml:space="preserve"> </w:t>
@@ -801,17 +1995,26 @@
         <w:t xml:space="preserve"> </w:t>
       </w:r>
       <w:r>
-        <w:t xml:space="preserve">market time frame that is NOT captured in the simpler, short term, lag 3 model.</w:t>
-      </w:r>
-    </w:p>
-    <w:p>
-      <w:pPr>
-        <w:pStyle w:val="BodyText"/>
-      </w:pPr>
-      <w:r>
-        <w:t xml:space="preserve">For the AR(3) model we completed a recursive, fixed, and rolling scheme. The fixed and rolling schemes are consistent with each other and the recursive model provided a forecast width of 0.1 in the index. We also used the fixed and rolling schemes in the AR(16) module and noted that those schemes also provide similar forecasts.</w:t>
-      </w:r>
-    </w:p>
+        <w:t xml:space="preserve">market time frame that is</w:t>
+      </w:r>
+      <w:r>
+        <w:t xml:space="preserve"> </w:t>
+      </w:r>
+      <w:r>
+        <w:rPr>
+          <w:bCs/>
+          <w:b/>
+        </w:rPr>
+        <w:t xml:space="preserve">not</w:t>
+      </w:r>
+      <w:r>
+        <w:t xml:space="preserve"> </w:t>
+      </w:r>
+      <w:r>
+        <w:t xml:space="preserve">captured in the simpler, short term, lag 3 model.</w:t>
+      </w:r>
+    </w:p>
+    <w:bookmarkEnd w:id="42"/>
     <w:sectPr/>
   </w:body>
 </w:document>
@@ -850,10 +2053,7 @@
       <w:lvlText w:val=" "/>
       <w:lvlJc w:val="left"/>
       <w:pPr>
-        <w:tabs>
-          <w:tab w:val="num" w:pos="0"/>
-        </w:tabs>
-        <w:ind w:left="480" w:hanging="480"/>
+        <w:ind w:left="720" w:hanging="480"/>
       </w:pPr>
     </w:lvl>
     <w:lvl w:ilvl="1">
@@ -861,10 +2061,7 @@
       <w:lvlText w:val=" "/>
       <w:lvlJc w:val="left"/>
       <w:pPr>
-        <w:tabs>
-          <w:tab w:val="num" w:pos="720"/>
-        </w:tabs>
-        <w:ind w:left="1200" w:hanging="480"/>
+        <w:ind w:left="1440" w:hanging="480"/>
       </w:pPr>
     </w:lvl>
     <w:lvl w:ilvl="2">
@@ -872,10 +2069,7 @@
       <w:lvlText w:val=" "/>
       <w:lvlJc w:val="left"/>
       <w:pPr>
-        <w:tabs>
-          <w:tab w:val="num" w:pos="1440"/>
-        </w:tabs>
-        <w:ind w:left="1920" w:hanging="480"/>
+        <w:ind w:left="2160" w:hanging="480"/>
       </w:pPr>
     </w:lvl>
     <w:lvl w:ilvl="3">
@@ -883,10 +2077,7 @@
       <w:lvlText w:val=" "/>
       <w:lvlJc w:val="left"/>
       <w:pPr>
-        <w:tabs>
-          <w:tab w:val="num" w:pos="2160"/>
-        </w:tabs>
-        <w:ind w:left="2640" w:hanging="480"/>
+        <w:ind w:left="2880" w:hanging="480"/>
       </w:pPr>
     </w:lvl>
     <w:lvl w:ilvl="4">
@@ -894,10 +2085,7 @@
       <w:lvlText w:val=" "/>
       <w:lvlJc w:val="left"/>
       <w:pPr>
-        <w:tabs>
-          <w:tab w:val="num" w:pos="2880"/>
-        </w:tabs>
-        <w:ind w:left="3360" w:hanging="480"/>
+        <w:ind w:left="3600" w:hanging="480"/>
       </w:pPr>
     </w:lvl>
     <w:lvl w:ilvl="5">
@@ -905,10 +2093,7 @@
       <w:lvlText w:val=" "/>
       <w:lvlJc w:val="left"/>
       <w:pPr>
-        <w:tabs>
-          <w:tab w:val="num" w:pos="3600"/>
-        </w:tabs>
-        <w:ind w:left="4080" w:hanging="480"/>
+        <w:ind w:left="4320" w:hanging="480"/>
       </w:pPr>
     </w:lvl>
     <w:lvl w:ilvl="6">
@@ -916,10 +2101,7 @@
       <w:lvlText w:val=" "/>
       <w:lvlJc w:val="left"/>
       <w:pPr>
-        <w:tabs>
-          <w:tab w:val="num" w:pos="4320"/>
-        </w:tabs>
-        <w:ind w:left="4800" w:hanging="480"/>
+        <w:ind w:left="5040" w:hanging="480"/>
       </w:pPr>
     </w:lvl>
     <w:lvl w:ilvl="7">
@@ -927,10 +2109,7 @@
       <w:lvlText w:val=" "/>
       <w:lvlJc w:val="left"/>
       <w:pPr>
-        <w:tabs>
-          <w:tab w:val="num" w:pos="5040"/>
-        </w:tabs>
-        <w:ind w:left="5520" w:hanging="480"/>
+        <w:ind w:left="5760" w:hanging="480"/>
       </w:pPr>
     </w:lvl>
     <w:lvl w:ilvl="8">
@@ -938,10 +2117,7 @@
       <w:lvlText w:val=" "/>
       <w:lvlJc w:val="left"/>
       <w:pPr>
-        <w:tabs>
-          <w:tab w:val="num" w:pos="5760"/>
-        </w:tabs>
-        <w:ind w:left="6240" w:hanging="480"/>
+        <w:ind w:left="6480" w:hanging="480"/>
       </w:pPr>
     </w:lvl>
   </w:abstractNum>
@@ -1303,6 +2479,21 @@
         <w:right w:w="108" w:type="dxa"/>
       </w:tblCellMar>
     </w:tblPr>
+    <w:tblStylePr w:type="firstRow">
+      <w:tblPr>
+        <w:jc w:val="left"/>
+        <w:tblInd w:w="0" w:type="dxa"/>
+      </w:tblPr>
+      <w:trPr>
+        <w:jc w:val="left"/>
+      </w:trPr>
+      <w:tcPr>
+        <w:vAlign w:val="bottom"/>
+        <w:tcBorders>
+          <w:bottom w:val="single"/>
+        </w:tcBorders>
+      </w:tcPr>
+    </w:tblStylePr>
   </w:style>
   <w:style w:type="paragraph" w:customStyle="1" w:styleId="DefinitionTerm">
     <w:name w:val="Definition Term"/>

</xml_diff>

<commit_message>
Updated memo. Rough draft complete. Sending to team for QAQC.
</commit_message>
<xml_diff>
--- a/05_memo/DTC_Memo.docx
+++ b/05_memo/DTC_Memo.docx
@@ -193,7 +193,7 @@
         <w:t xml:space="preserve"> </w:t>
       </w:r>
       <w:r>
-        <w:t xml:space="preserve">07,</w:t>
+        <w:t xml:space="preserve">08,</w:t>
       </w:r>
       <w:r>
         <w:t xml:space="preserve"> </w:t>
@@ -202,13 +202,13 @@
         <w:t xml:space="preserve">2021</w:t>
       </w:r>
     </w:p>
-    <w:bookmarkStart w:id="20" w:name="X88fd36c9a6dfa3e6376aa6d0314bb1053c31dfa"/>
+    <w:bookmarkStart w:id="20" w:name="forecasting-housing-prices"/>
     <w:p>
       <w:pPr>
         <w:pStyle w:val="Heading1"/>
       </w:pPr>
       <w:r>
-        <w:t xml:space="preserve">Forecasting Housing Prices in Puget Sound</w:t>
+        <w:t xml:space="preserve">Forecasting Housing Prices</w:t>
       </w:r>
     </w:p>
     <w:p>
@@ -216,12 +216,22 @@
         <w:pStyle w:val="FirstParagraph"/>
       </w:pPr>
       <w:r>
-        <w:t xml:space="preserve">In the Puget Sound region, housing price growth has exploded in recent months and house prices in general have increased from 1975 onward. It has become vital to lenders, individuals, and government officials to monitor changes in house prices over time to appropriately plan for home ownership and changes in housing affordability at scale. Given these circumstances, our team decided to center the focus of our project on the following research question:</w:t>
-      </w:r>
-    </w:p>
-    <w:p>
-      <w:pPr>
-        <w:pStyle w:val="BodyText"/>
+        <w:t xml:space="preserve">In the Puget Sound region, housing price growth has exploded in recent months and house prices in general have increased from 1975 to present. It has become vital to lenders, individuals, and government officials to monitor changes in house prices over time to appropriately plan for home ownership and changes in housing affordability at scale. Our team investigated how house prices have changed in the last 45 years and compared price changes between pre-COVID-19 pandemic to post-COVID-19 pandemic time frames.</w:t>
+      </w:r>
+    </w:p>
+    <w:bookmarkEnd w:id="20"/>
+    <w:bookmarkStart w:id="21" w:name="research-question"/>
+    <w:p>
+      <w:pPr>
+        <w:pStyle w:val="Heading1"/>
+      </w:pPr>
+      <w:r>
+        <w:t xml:space="preserve">Research Question</w:t>
+      </w:r>
+    </w:p>
+    <w:p>
+      <w:pPr>
+        <w:pStyle w:val="FirstParagraph"/>
       </w:pPr>
       <w:r>
         <w:t xml:space="preserve">How did the COVID-19 pandemic (</w:t>
@@ -236,11 +246,11 @@
         <w:t xml:space="preserve">”</w:t>
       </w:r>
       <w:r>
-        <w:t xml:space="preserve">) impact the behavior of the housing price index and what is the appropriate scheme (fixed, recursive, or rolling) that will help us best forecast the housing price index values into the future, after the pandemic?</w:t>
-      </w:r>
-    </w:p>
-    <w:bookmarkEnd w:id="20"/>
-    <w:bookmarkStart w:id="26" w:name="data-description"/>
+        <w:t xml:space="preserve">) impact the behavior of the housing price index and what is the appropriate forecasting scheme (Fixed, Recursive, or Rolling) that will help us best forecast the housing price index values after the pandemic?</w:t>
+      </w:r>
+    </w:p>
+    <w:bookmarkEnd w:id="21"/>
+    <w:bookmarkStart w:id="25" w:name="data-description"/>
     <w:p>
       <w:pPr>
         <w:pStyle w:val="Heading1"/>
@@ -259,7 +269,7 @@
       <w:r>
         <w:t xml:space="preserve"> </w:t>
       </w:r>
-      <w:hyperlink r:id="rId21">
+      <w:hyperlink r:id="rId22">
         <w:r>
           <w:rPr>
             <w:rStyle w:val="Hyperlink"/>
@@ -302,7 +312,7 @@
         <w:pStyle w:val="BodyText"/>
       </w:pPr>
       <w:r>
-        <w:t xml:space="preserve">For this project, we utilized our entire monthly dataset, which ranged from January 1975 to September 2021. Figure 1 displays the seasonally adjusted housing index trends of our data as a timeseries. We see a steady increase in the trend line from 1975 up to 2008, which marks the beginning of the housing bubble burst. The trend decreases until about 2012, then the trend dramatically increases up to the present.</w:t>
+        <w:t xml:space="preserve">For this project, we utilized our entire seasonallyo adjusted dataset, which ranged from January 1975 to September 2021. Figure 1 displays the seasonally adjusted housing index trends of our data as a timeseries. We see a steady increase in the trend line from 1975 up to 2008, which marks the bursting of the housing bubble. The trend decreases until about 2012, which is when the trend starts to explode up to the present day.</w:t>
       </w:r>
     </w:p>
     <w:p>
@@ -317,7 +327,7 @@
       <w:r>
         <w:drawing>
           <wp:inline>
-            <wp:extent cx="5334000" cy="4000500"/>
+            <wp:extent cx="5334000" cy="2984869"/>
             <wp:effectExtent b="0" l="0" r="0" t="0"/>
             <wp:docPr descr="" title="" id="1" name="Picture"/>
             <a:graphic>
@@ -330,7 +340,7 @@
                     </pic:cNvPicPr>
                   </pic:nvPicPr>
                   <pic:blipFill>
-                    <a:blip r:embed="rId22"/>
+                    <a:blip r:embed="rId23"/>
                     <a:stretch>
                       <a:fillRect/>
                     </a:stretch>
@@ -338,7 +348,7 @@
                   <pic:spPr bwMode="auto">
                     <a:xfrm>
                       <a:off x="0" y="0"/>
-                      <a:ext cx="5334000" cy="4000500"/>
+                      <a:ext cx="5334000" cy="2984869"/>
                     </a:xfrm>
                     <a:prstGeom prst="rect">
                       <a:avLst/>
@@ -362,15 +372,22 @@
         <w:pStyle w:val="BodyText"/>
       </w:pPr>
       <w:r>
-        <w:t xml:space="preserve">Figure 1: The plot does not display a traditional stationary process profile.</w:t>
-      </w:r>
-    </w:p>
-    <w:p>
-      <w:pPr>
-        <w:pStyle w:val="BodyText"/>
-      </w:pPr>
-      <w:r>
-        <w:t xml:space="preserve">To make our data stationary, we applied the log difference as seen in Figure 2. We witness a similar drop in index between 2008-2012, then see the trend return to the mean. Taking the log difference reveals a spike in 1990 that did not seem significant in Figure 1. We also see dips in the early 80’s and late 10’s that do not appear to be present in the raw data plot. The plot appears to show a stationary profile.</w:t>
+        <w:rPr>
+          <w:bCs/>
+          <w:b/>
+        </w:rPr>
+        <w:t xml:space="preserve">Figure 1</w:t>
+      </w:r>
+      <w:r>
+        <w:t xml:space="preserve">: Plot of our entire timeseries dataset</w:t>
+      </w:r>
+    </w:p>
+    <w:p>
+      <w:pPr>
+        <w:pStyle w:val="BodyText"/>
+      </w:pPr>
+      <w:r>
+        <w:t xml:space="preserve">To make our data stationary, log difference was applied as seen in Figure 2. We witness a similar drop in index between 2008-2012, then see the trend quickly return to the mean. Taking the log difference revealed a spike in 1990 that did not seem significant in Figure 1. We also see dips in the early 80’s and late 10’s that did not appear to be present in the raw data plot.</w:t>
       </w:r>
     </w:p>
     <w:p>
@@ -385,7 +402,7 @@
       <w:r>
         <w:drawing>
           <wp:inline>
-            <wp:extent cx="5334000" cy="4000500"/>
+            <wp:extent cx="5334000" cy="3329983"/>
             <wp:effectExtent b="0" l="0" r="0" t="0"/>
             <wp:docPr descr="" title="" id="1" name="Picture"/>
             <a:graphic>
@@ -398,7 +415,7 @@
                     </pic:cNvPicPr>
                   </pic:nvPicPr>
                   <pic:blipFill>
-                    <a:blip r:embed="rId23"/>
+                    <a:blip r:embed="rId24"/>
                     <a:stretch>
                       <a:fillRect/>
                     </a:stretch>
@@ -406,7 +423,7 @@
                   <pic:spPr bwMode="auto">
                     <a:xfrm>
                       <a:off x="0" y="0"/>
-                      <a:ext cx="5334000" cy="4000500"/>
+                      <a:ext cx="5334000" cy="3329983"/>
                     </a:xfrm>
                     <a:prstGeom prst="rect">
                       <a:avLst/>
@@ -430,15 +447,72 @@
         <w:pStyle w:val="BodyText"/>
       </w:pPr>
       <w:r>
-        <w:t xml:space="preserve">Figure 2: The log diff time series values are normally distributed with a mean of 0.0053 and a standard deviation of 0.0077.</w:t>
-      </w:r>
-    </w:p>
-    <w:p>
-      <w:pPr>
-        <w:pStyle w:val="BodyText"/>
-      </w:pPr>
-      <w:r>
-        <w:t xml:space="preserve">Below are visuals of the Auto-Correlation Function distribution and the Partial-Auto-Correlation Function distribution for our entire dataset.</w:t>
+        <w:rPr>
+          <w:bCs/>
+          <w:b/>
+        </w:rPr>
+        <w:t xml:space="preserve">Figure 2</w:t>
+      </w:r>
+      <w:r>
+        <w:t xml:space="preserve">: Plot of our data with log difference applied to achieve stationarity</w:t>
+      </w:r>
+    </w:p>
+    <w:p>
+      <w:pPr>
+        <w:pStyle w:val="BodyText"/>
+      </w:pPr>
+      <w:r>
+        <w:t xml:space="preserve">In addition to plotting our data after taking the first log difference, an Augmented Dickey-Fuller Test (adf test) was performed so that we could verify that we could reject the null hypothesis that our timeseries was not stationary. Upon performing the adf test, it was confirmed that the timeseries with the log difference applied was in fact stationary. The results of the adf test is included below:</w:t>
+      </w:r>
+    </w:p>
+    <w:p>
+      <w:pPr>
+        <w:pStyle w:val="BodyText"/>
+      </w:pPr>
+      <w:r>
+        <w:t xml:space="preserve">The Augmented Dickey-Fuller Test:</w:t>
+      </w:r>
+    </w:p>
+    <w:p>
+      <w:pPr>
+        <w:numPr>
+          <w:ilvl w:val="0"/>
+          <w:numId w:val="1001"/>
+        </w:numPr>
+        <w:pStyle w:val="Compact"/>
+      </w:pPr>
+      <w:r>
+        <w:t xml:space="preserve">Critical Value @ 5%: -2.87 w/o Trend | -2.41 w/ Trend</w:t>
+      </w:r>
+    </w:p>
+    <w:p>
+      <w:pPr>
+        <w:numPr>
+          <w:ilvl w:val="0"/>
+          <w:numId w:val="1001"/>
+        </w:numPr>
+        <w:pStyle w:val="Compact"/>
+      </w:pPr>
+      <w:r>
+        <w:t xml:space="preserve">ADF: -3.2757</w:t>
+      </w:r>
+    </w:p>
+    <w:bookmarkEnd w:id="25"/>
+    <w:bookmarkStart w:id="33" w:name="model-selection"/>
+    <w:p>
+      <w:pPr>
+        <w:pStyle w:val="Heading1"/>
+      </w:pPr>
+      <w:r>
+        <w:t xml:space="preserve">Model Selection</w:t>
+      </w:r>
+    </w:p>
+    <w:p>
+      <w:pPr>
+        <w:pStyle w:val="FirstParagraph"/>
+      </w:pPr>
+      <w:r>
+        <w:t xml:space="preserve">Below are visuals of the Auto-Correlation Function distribution and the Partial-Auto-Correlation Function distribution for our stationary timeseries data. Because the ACF below has a geometrically decaying collation, the use of an AR model was determined to be most appropriate.</w:t>
       </w:r>
     </w:p>
     <w:p>
@@ -453,20 +527,20 @@
       <w:r>
         <w:drawing>
           <wp:inline>
-            <wp:extent cx="5334000" cy="4000500"/>
+            <wp:extent cx="3810000" cy="3333750"/>
             <wp:effectExtent b="0" l="0" r="0" t="0"/>
             <wp:docPr descr="" title="" id="1" name="Picture"/>
             <a:graphic>
               <a:graphicData uri="http://schemas.openxmlformats.org/drawingml/2006/picture">
                 <pic:pic>
                   <pic:nvPicPr>
-                    <pic:cNvPr descr="../03_visuals/ACF_all_data.png" id="0" name="Picture"/>
+                    <pic:cNvPr descr="../03_visuals/ACF_GL.png" id="0" name="Picture"/>
                     <pic:cNvPicPr>
                       <a:picLocks noChangeArrowheads="1" noChangeAspect="1"/>
                     </pic:cNvPicPr>
                   </pic:nvPicPr>
                   <pic:blipFill>
-                    <a:blip r:embed="rId24"/>
+                    <a:blip r:embed="rId26"/>
                     <a:stretch>
                       <a:fillRect/>
                     </a:stretch>
@@ -474,7 +548,7 @@
                   <pic:spPr bwMode="auto">
                     <a:xfrm>
                       <a:off x="0" y="0"/>
-                      <a:ext cx="5334000" cy="4000500"/>
+                      <a:ext cx="3810000" cy="3333750"/>
                     </a:xfrm>
                     <a:prstGeom prst="rect">
                       <a:avLst/>
@@ -498,13 +572,23 @@
         <w:pStyle w:val="BodyText"/>
       </w:pPr>
       <w:r>
-        <w:t xml:space="preserve">Figure 3: The ACF indications that the process is not stationary.</w:t>
-      </w:r>
-    </w:p>
-    <w:p>
-      <w:pPr>
-        <w:pStyle w:val="BodyText"/>
-      </w:pPr>
+        <w:rPr>
+          <w:bCs/>
+          <w:b/>
+        </w:rPr>
+        <w:t xml:space="preserve">Figure 3</w:t>
+      </w:r>
+      <w:r>
+        <w:t xml:space="preserve">: ACF distribution of stationary data</w:t>
+      </w:r>
+    </w:p>
+    <w:p>
+      <w:pPr>
+        <w:pStyle w:val="BodyText"/>
+      </w:pPr>
+      <w:r>
+        <w:t xml:space="preserve">Because the PACF has a significant drop off at lag 3, it was determined to use an AR(3) model. Due to the clump of significant spikes between lags 11-16, an AR(16) model was considered. A model of this high of an order was assumed to lead to a case of over fitting. It was decided to investigate the performance of both models, AR(3) and AR(16), and compare the performance of the Fixed, Recursive, and Rolling schemes to make our predictions.</w:t>
+      </w:r>
     </w:p>
     <w:p>
       <w:pPr>
@@ -513,20 +597,20 @@
       <w:r>
         <w:drawing>
           <wp:inline>
-            <wp:extent cx="5334000" cy="4000500"/>
+            <wp:extent cx="3810000" cy="3333750"/>
             <wp:effectExtent b="0" l="0" r="0" t="0"/>
             <wp:docPr descr="" title="" id="1" name="Picture"/>
             <a:graphic>
               <a:graphicData uri="http://schemas.openxmlformats.org/drawingml/2006/picture">
                 <pic:pic>
                   <pic:nvPicPr>
-                    <pic:cNvPr descr="../03_visuals/PACF_all_data.png" id="0" name="Picture"/>
+                    <pic:cNvPr descr="../03_visuals/PACF_GL.png" id="0" name="Picture"/>
                     <pic:cNvPicPr>
                       <a:picLocks noChangeArrowheads="1" noChangeAspect="1"/>
                     </pic:cNvPicPr>
                   </pic:nvPicPr>
                   <pic:blipFill>
-                    <a:blip r:embed="rId25"/>
+                    <a:blip r:embed="rId27"/>
                     <a:stretch>
                       <a:fillRect/>
                     </a:stretch>
@@ -534,7 +618,7 @@
                   <pic:spPr bwMode="auto">
                     <a:xfrm>
                       <a:off x="0" y="0"/>
-                      <a:ext cx="5334000" cy="4000500"/>
+                      <a:ext cx="3810000" cy="3333750"/>
                     </a:xfrm>
                     <a:prstGeom prst="rect">
                       <a:avLst/>
@@ -558,105 +642,22 @@
         <w:pStyle w:val="BodyText"/>
       </w:pPr>
       <w:r>
-        <w:t xml:space="preserve">Figure 4: PACF distribution of our entire dataset</w:t>
-      </w:r>
-    </w:p>
-    <w:p>
-      <w:pPr>
-        <w:pStyle w:val="BodyText"/>
-      </w:pPr>
-      <w:r>
-        <w:t xml:space="preserve">An Augmented Dickey-Fuller Test (adf test) was done to verify that our timeseries was indeed stationary. The results of our adf test is found below:</w:t>
-      </w:r>
-    </w:p>
-    <w:p>
-      <w:pPr>
-        <w:pStyle w:val="SourceCode"/>
-      </w:pPr>
-      <w:r>
         <w:rPr>
-          <w:rStyle w:val="VerbatimChar"/>
+          <w:bCs/>
+          <w:b/>
         </w:rPr>
-        <w:t xml:space="preserve">## </w:t>
-      </w:r>
-      <w:r>
-        <w:br/>
-      </w:r>
-      <w:r>
-        <w:rPr>
-          <w:rStyle w:val="VerbatimChar"/>
-        </w:rPr>
-        <w:t xml:space="preserve">##  Augmented Dickey-Fuller Test</w:t>
-      </w:r>
-      <w:r>
-        <w:br/>
-      </w:r>
-      <w:r>
-        <w:rPr>
-          <w:rStyle w:val="VerbatimChar"/>
-        </w:rPr>
-        <w:t xml:space="preserve">## </w:t>
-      </w:r>
-      <w:r>
-        <w:br/>
-      </w:r>
-      <w:r>
-        <w:rPr>
-          <w:rStyle w:val="VerbatimChar"/>
-        </w:rPr>
-        <w:t xml:space="preserve">## data:  log_diff_sa_ts</w:t>
-      </w:r>
-      <w:r>
-        <w:br/>
-      </w:r>
-      <w:r>
-        <w:rPr>
-          <w:rStyle w:val="VerbatimChar"/>
-        </w:rPr>
-        <w:t xml:space="preserve">## Dickey-Fuller = -3.2757, Lag order = 8, p-value = 0.07488</w:t>
-      </w:r>
-      <w:r>
-        <w:br/>
-      </w:r>
-      <w:r>
-        <w:rPr>
-          <w:rStyle w:val="VerbatimChar"/>
-        </w:rPr>
-        <w:t xml:space="preserve">## alternative hypothesis: stationary</w:t>
-      </w:r>
-    </w:p>
-    <w:p>
-      <w:pPr>
-        <w:pStyle w:val="FirstParagraph"/>
-      </w:pPr>
-      <w:r>
-        <w:t xml:space="preserve">Figure #: Augmented Dickey-Fuller test results</w:t>
-      </w:r>
-    </w:p>
-    <w:p>
-      <w:pPr>
-        <w:pStyle w:val="BodyText"/>
-      </w:pPr>
-      <w:r>
-        <w:t xml:space="preserve">From these results, we concluded that the series is stationary. The Dickey-Fuller critical value is -2.87 (~500 observations, 5% without trend, with trend is -2.41). The order 1 diff time series’ stat was -3.2757, well below the critical value and within the null rejection area.</w:t>
-      </w:r>
-    </w:p>
-    <w:bookmarkEnd w:id="26"/>
-    <w:bookmarkStart w:id="29" w:name="selecting-a-model"/>
-    <w:p>
-      <w:pPr>
-        <w:pStyle w:val="Heading1"/>
-      </w:pPr>
-      <w:r>
-        <w:t xml:space="preserve">Selecting a model</w:t>
-      </w:r>
-    </w:p>
-    <w:p>
-      <w:pPr>
-        <w:pStyle w:val="FirstParagraph"/>
-      </w:pPr>
-      <w:r>
-        <w:t xml:space="preserve">Now that we confirmed that we were working with a stationary series after applying the log difference, the ACF and PACF were both taken with the updated timeseries to determine the model that would best forecast our data.</w:t>
+        <w:t xml:space="preserve">Figure 4</w:t>
+      </w:r>
+      <w:r>
+        <w:t xml:space="preserve">: PACF distribution of stationary data</w:t>
+      </w:r>
+    </w:p>
+    <w:p>
+      <w:pPr>
+        <w:pStyle w:val="BodyText"/>
+      </w:pPr>
+      <w:r>
+        <w:t xml:space="preserve">To begin, a simple 3 month moving average was analyzed as seen in the figure below. It was found that the rolling averages inherently lag behind the actual observations. It is seen that there is consistent under-forecasting during the pandemic as seen with the significant divergence occurring after 2020. Lastly, it was determined that this model was prone to overstating impacts of sudden shocks in the market during this time frame. If a particularly bad month was followed by 2 good months, the average of the 3 months would typically over dampen the forecast, thus tamping out significant shocks that interested parties should be considering. The same was determined for the inverse, where an overly optimistic forecast would be displayed despite poor performance during the 3 month period.</w:t>
       </w:r>
     </w:p>
     <w:p>
@@ -671,20 +672,20 @@
       <w:r>
         <w:drawing>
           <wp:inline>
-            <wp:extent cx="5334000" cy="4000500"/>
+            <wp:extent cx="5334000" cy="3291840"/>
             <wp:effectExtent b="0" l="0" r="0" t="0"/>
             <wp:docPr descr="" title="" id="1" name="Picture"/>
             <a:graphic>
               <a:graphicData uri="http://schemas.openxmlformats.org/drawingml/2006/picture">
                 <pic:pic>
                   <pic:nvPicPr>
-                    <pic:cNvPr descr="../03_visuals/ACF_GL.png" id="0" name="Picture"/>
+                    <pic:cNvPr descr="../03_visuals/3_mo_avg.png" id="0" name="Picture"/>
                     <pic:cNvPicPr>
                       <a:picLocks noChangeArrowheads="1" noChangeAspect="1"/>
                     </pic:cNvPicPr>
                   </pic:nvPicPr>
                   <pic:blipFill>
-                    <a:blip r:embed="rId27"/>
+                    <a:blip r:embed="rId28"/>
                     <a:stretch>
                       <a:fillRect/>
                     </a:stretch>
@@ -692,7 +693,7 @@
                   <pic:spPr bwMode="auto">
                     <a:xfrm>
                       <a:off x="0" y="0"/>
-                      <a:ext cx="5334000" cy="4000500"/>
+                      <a:ext cx="5334000" cy="3291840"/>
                     </a:xfrm>
                     <a:prstGeom prst="rect">
                       <a:avLst/>
@@ -716,16 +717,28 @@
         <w:pStyle w:val="BodyText"/>
       </w:pPr>
       <w:r>
-        <w:t xml:space="preserve">Figure #: The ACF has a geometrically decaying correlation indicative of a AR model.</w:t>
-      </w:r>
-    </w:p>
-    <w:p>
-      <w:pPr>
-        <w:pStyle w:val="BodyText"/>
-      </w:pPr>
-      <w:r>
-        <w:t xml:space="preserve">Because the ACF above has a geometrically decaying collation, it was concluded that the use of an Auto Regressive (AR) model would be most appropriate.</w:t>
-      </w:r>
+        <w:rPr>
+          <w:bCs/>
+          <w:b/>
+        </w:rPr>
+        <w:t xml:space="preserve">Figure 5</w:t>
+      </w:r>
+      <w:r>
+        <w:t xml:space="preserve">: Simple 3 month moving average</w:t>
+      </w:r>
+    </w:p>
+    <w:p>
+      <w:pPr>
+        <w:pStyle w:val="BodyText"/>
+      </w:pPr>
+      <w:r>
+        <w:t xml:space="preserve">The ACF and PACF were analyzed for both AR(3) and AR(16) models to determine which model would be most representative of the data. It was found that all values were statistically significant for both models. The ACF and PACF distributions for both models are included below.</w:t>
+      </w:r>
+    </w:p>
+    <w:p>
+      <w:pPr>
+        <w:pStyle w:val="BodyText"/>
+      </w:pPr>
     </w:p>
     <w:p>
       <w:pPr>
@@ -739,20 +752,20 @@
       <w:r>
         <w:drawing>
           <wp:inline>
-            <wp:extent cx="5334000" cy="4000500"/>
+            <wp:extent cx="3810000" cy="3333750"/>
             <wp:effectExtent b="0" l="0" r="0" t="0"/>
             <wp:docPr descr="" title="" id="1" name="Picture"/>
             <a:graphic>
               <a:graphicData uri="http://schemas.openxmlformats.org/drawingml/2006/picture">
                 <pic:pic>
                   <pic:nvPicPr>
-                    <pic:cNvPr descr="../03_visuals/PACF_GL.png" id="0" name="Picture"/>
+                    <pic:cNvPr descr="../03_visuals/ACF_AR3_resid.png" id="0" name="Picture"/>
                     <pic:cNvPicPr>
                       <a:picLocks noChangeArrowheads="1" noChangeAspect="1"/>
                     </pic:cNvPicPr>
                   </pic:nvPicPr>
                   <pic:blipFill>
-                    <a:blip r:embed="rId28"/>
+                    <a:blip r:embed="rId29"/>
                     <a:stretch>
                       <a:fillRect/>
                     </a:stretch>
@@ -760,7 +773,7 @@
                   <pic:spPr bwMode="auto">
                     <a:xfrm>
                       <a:off x="0" y="0"/>
-                      <a:ext cx="5334000" cy="4000500"/>
+                      <a:ext cx="3810000" cy="3333750"/>
                     </a:xfrm>
                     <a:prstGeom prst="rect">
                       <a:avLst/>
@@ -784,298 +797,16 @@
         <w:pStyle w:val="BodyText"/>
       </w:pPr>
       <w:r>
-        <w:t xml:space="preserve">Figure #: The PACF has a significant drop off at lag 3, then another group of significant spikes between lags 12 and 17.</w:t>
-      </w:r>
-    </w:p>
-    <w:p>
-      <w:pPr>
-        <w:pStyle w:val="BodyText"/>
-      </w:pPr>
-      <w:r>
-        <w:t xml:space="preserve">Because the PACF has a significant drop off at lag 3 we decided to use an AR(3) model. We also considered an AR(16) model but assumed that model would most likely be a case of over fitting. The spikes at lags 6 and 9 are not overly significant and were considered random variation.</w:t>
-      </w:r>
-    </w:p>
-    <w:bookmarkEnd w:id="29"/>
-    <w:bookmarkStart w:id="35" w:name="assessing-the-models"/>
-    <w:p>
-      <w:pPr>
-        <w:pStyle w:val="Heading1"/>
-      </w:pPr>
-      <w:r>
-        <w:t xml:space="preserve">Assessing the models</w:t>
-      </w:r>
-    </w:p>
-    <w:p>
-      <w:pPr>
-        <w:pStyle w:val="FirstParagraph"/>
-      </w:pPr>
-      <w:r>
-        <w:t xml:space="preserve">The AR(3) model was explored first. The summary statistics of the AR(3) model can be found in the figure below:</w:t>
-      </w:r>
-    </w:p>
-    <w:p>
-      <w:pPr>
-        <w:pStyle w:val="SourceCode"/>
-      </w:pPr>
-      <w:r>
-        <w:rPr>
-          <w:rStyle w:val="VerbatimChar"/>
-        </w:rPr>
-        <w:t xml:space="preserve">## </w:t>
-      </w:r>
-      <w:r>
-        <w:br/>
-      </w:r>
-      <w:r>
-        <w:rPr>
-          <w:rStyle w:val="VerbatimChar"/>
-        </w:rPr>
-        <w:t xml:space="preserve">## Time series regression with "ts" data:</w:t>
-      </w:r>
-      <w:r>
-        <w:br/>
-      </w:r>
-      <w:r>
-        <w:rPr>
-          <w:rStyle w:val="VerbatimChar"/>
-        </w:rPr>
-        <w:t xml:space="preserve">## Start = 1975(5), End = 2019(12)</w:t>
-      </w:r>
-      <w:r>
-        <w:br/>
-      </w:r>
-      <w:r>
-        <w:rPr>
-          <w:rStyle w:val="VerbatimChar"/>
-        </w:rPr>
-        <w:t xml:space="preserve">## </w:t>
-      </w:r>
-      <w:r>
-        <w:br/>
-      </w:r>
-      <w:r>
-        <w:rPr>
-          <w:rStyle w:val="VerbatimChar"/>
-        </w:rPr>
-        <w:t xml:space="preserve">## Call:</w:t>
-      </w:r>
-      <w:r>
-        <w:br/>
-      </w:r>
-      <w:r>
-        <w:rPr>
-          <w:rStyle w:val="VerbatimChar"/>
-        </w:rPr>
-        <w:t xml:space="preserve">## dynlm(formula = log_diff_sa_ts ~ stats::lag(log_diff_sa_ts, -1) + </w:t>
-      </w:r>
-      <w:r>
-        <w:br/>
-      </w:r>
-      <w:r>
-        <w:rPr>
-          <w:rStyle w:val="VerbatimChar"/>
-        </w:rPr>
-        <w:t xml:space="preserve">##     stats::lag(log_diff_sa_ts, -2) + stats::lag(log_diff_sa_ts, </w:t>
-      </w:r>
-      <w:r>
-        <w:br/>
-      </w:r>
-      <w:r>
-        <w:rPr>
-          <w:rStyle w:val="VerbatimChar"/>
-        </w:rPr>
-        <w:t xml:space="preserve">##     -3), start = c(1975, 1), end = c(2019, 12))</w:t>
-      </w:r>
-      <w:r>
-        <w:br/>
-      </w:r>
-      <w:r>
-        <w:rPr>
-          <w:rStyle w:val="VerbatimChar"/>
-        </w:rPr>
-        <w:t xml:space="preserve">## </w:t>
-      </w:r>
-      <w:r>
-        <w:br/>
-      </w:r>
-      <w:r>
-        <w:rPr>
-          <w:rStyle w:val="VerbatimChar"/>
-        </w:rPr>
-        <w:t xml:space="preserve">## Residuals:</w:t>
-      </w:r>
-      <w:r>
-        <w:br/>
-      </w:r>
-      <w:r>
-        <w:rPr>
-          <w:rStyle w:val="VerbatimChar"/>
-        </w:rPr>
-        <w:t xml:space="preserve">##        Min         1Q     Median         3Q        Max </w:t>
-      </w:r>
-      <w:r>
-        <w:br/>
-      </w:r>
-      <w:r>
-        <w:rPr>
-          <w:rStyle w:val="VerbatimChar"/>
-        </w:rPr>
-        <w:t xml:space="preserve">## -0.0116405 -0.0015019 -0.0001353  0.0013940  0.0114984 </w:t>
-      </w:r>
-      <w:r>
-        <w:br/>
-      </w:r>
-      <w:r>
-        <w:rPr>
-          <w:rStyle w:val="VerbatimChar"/>
-        </w:rPr>
-        <w:t xml:space="preserve">## </w:t>
-      </w:r>
-      <w:r>
-        <w:br/>
-      </w:r>
-      <w:r>
-        <w:rPr>
-          <w:rStyle w:val="VerbatimChar"/>
-        </w:rPr>
-        <w:t xml:space="preserve">## Coefficients:</w:t>
-      </w:r>
-      <w:r>
-        <w:br/>
-      </w:r>
-      <w:r>
-        <w:rPr>
-          <w:rStyle w:val="VerbatimChar"/>
-        </w:rPr>
-        <w:t xml:space="preserve">##                                  Estimate Std. Error t value Pr(&gt;|t|)    </w:t>
-      </w:r>
-      <w:r>
-        <w:br/>
-      </w:r>
-      <w:r>
-        <w:rPr>
-          <w:rStyle w:val="VerbatimChar"/>
-        </w:rPr>
-        <w:t xml:space="preserve">## (Intercept)                     0.0004668  0.0001559   2.995  0.00288 ** </w:t>
-      </w:r>
-      <w:r>
-        <w:br/>
-      </w:r>
-      <w:r>
-        <w:rPr>
-          <w:rStyle w:val="VerbatimChar"/>
-        </w:rPr>
-        <w:t xml:space="preserve">## stats::lag(log_diff_sa_ts, -1)  1.2287061  0.0426064  28.839  &lt; 2e-16 ***</w:t>
-      </w:r>
-      <w:r>
-        <w:br/>
-      </w:r>
-      <w:r>
-        <w:rPr>
-          <w:rStyle w:val="VerbatimChar"/>
-        </w:rPr>
-        <w:t xml:space="preserve">## stats::lag(log_diff_sa_ts, -2) -0.5012145  0.0646545  -7.752 4.62e-14 ***</w:t>
-      </w:r>
-      <w:r>
-        <w:br/>
-      </w:r>
-      <w:r>
-        <w:rPr>
-          <w:rStyle w:val="VerbatimChar"/>
-        </w:rPr>
-        <w:t xml:space="preserve">## stats::lag(log_diff_sa_ts, -3)  0.1850975  0.0425998   4.345 1.67e-05 ***</w:t>
-      </w:r>
-      <w:r>
-        <w:br/>
-      </w:r>
-      <w:r>
-        <w:rPr>
-          <w:rStyle w:val="VerbatimChar"/>
-        </w:rPr>
-        <w:t xml:space="preserve">## ---</w:t>
-      </w:r>
-      <w:r>
-        <w:br/>
-      </w:r>
-      <w:r>
-        <w:rPr>
-          <w:rStyle w:val="VerbatimChar"/>
-        </w:rPr>
-        <w:t xml:space="preserve">## Signif. codes:  0 '***' 0.001 '**' 0.01 '*' 0.05 '.' 0.1 ' ' 1</w:t>
-      </w:r>
-      <w:r>
-        <w:br/>
-      </w:r>
-      <w:r>
-        <w:rPr>
-          <w:rStyle w:val="VerbatimChar"/>
-        </w:rPr>
-        <w:t xml:space="preserve">## </w:t>
-      </w:r>
-      <w:r>
-        <w:br/>
-      </w:r>
-      <w:r>
-        <w:rPr>
-          <w:rStyle w:val="VerbatimChar"/>
-        </w:rPr>
-        <w:t xml:space="preserve">## Residual standard error: 0.002915 on 532 degrees of freedom</w:t>
-      </w:r>
-      <w:r>
-        <w:br/>
-      </w:r>
-      <w:r>
-        <w:rPr>
-          <w:rStyle w:val="VerbatimChar"/>
-        </w:rPr>
-        <w:t xml:space="preserve">## Multiple R-squared:  0.8577, Adjusted R-squared:  0.8569 </w:t>
-      </w:r>
-      <w:r>
-        <w:br/>
-      </w:r>
-      <w:r>
-        <w:rPr>
-          <w:rStyle w:val="VerbatimChar"/>
-        </w:rPr>
-        <w:t xml:space="preserve">## F-statistic:  1069 on 3 and 532 DF,  p-value: &lt; 2.2e-16</w:t>
-      </w:r>
-    </w:p>
-    <w:p>
-      <w:pPr>
-        <w:pStyle w:val="FirstParagraph"/>
-      </w:pPr>
-      <w:r>
-        <w:t xml:space="preserve">Figure #: Summary statistics of the AR(3) model</w:t>
-      </w:r>
-    </w:p>
-    <w:p>
-      <w:pPr>
-        <w:pStyle w:val="BodyText"/>
-      </w:pPr>
-      <w:r>
-        <w:t xml:space="preserve">The plots of the error residuals of the AR(3) model were analyzed and can be found in the figures below.</w:t>
-      </w:r>
-    </w:p>
-    <w:p>
-      <w:pPr>
-        <w:pStyle w:val="BodyText"/>
-      </w:pPr>
-    </w:p>
-    <w:p>
-      <w:pPr>
-        <w:pStyle w:val="BodyText"/>
-      </w:pPr>
-      <w:r>
         <w:drawing>
           <wp:inline>
-            <wp:extent cx="5334000" cy="4000500"/>
+            <wp:extent cx="3810000" cy="3333750"/>
             <wp:effectExtent b="0" l="0" r="0" t="0"/>
             <wp:docPr descr="" title="" id="1" name="Picture"/>
             <a:graphic>
               <a:graphicData uri="http://schemas.openxmlformats.org/drawingml/2006/picture">
                 <pic:pic>
                   <pic:nvPicPr>
-                    <pic:cNvPr descr="../03_visuals/ACF_AR3_resid.png" id="0" name="Picture"/>
+                    <pic:cNvPr descr="../03_visuals/PACF_AR3_resid.png" id="0" name="Picture"/>
                     <pic:cNvPicPr>
                       <a:picLocks noChangeArrowheads="1" noChangeAspect="1"/>
                     </pic:cNvPicPr>
@@ -1089,7 +820,7 @@
                   <pic:spPr bwMode="auto">
                     <a:xfrm>
                       <a:off x="0" y="0"/>
-                      <a:ext cx="5334000" cy="4000500"/>
+                      <a:ext cx="3810000" cy="3333750"/>
                     </a:xfrm>
                     <a:prstGeom prst="rect">
                       <a:avLst/>
@@ -1113,7 +844,22 @@
         <w:pStyle w:val="BodyText"/>
       </w:pPr>
       <w:r>
-        <w:t xml:space="preserve">Figure #: ACF AR(3) residuals plot</w:t>
+        <w:rPr>
+          <w:bCs/>
+          <w:b/>
+        </w:rPr>
+        <w:t xml:space="preserve">Figure 6</w:t>
+      </w:r>
+      <w:r>
+        <w:t xml:space="preserve">: ACF and PACF distribution of AR(3) model</w:t>
+      </w:r>
+    </w:p>
+    <w:p>
+      <w:pPr>
+        <w:pStyle w:val="BodyText"/>
+      </w:pPr>
+      <w:r>
+        <w:t xml:space="preserve">The intercept for the AR(3) model was found to be significant at 0.1. In this model, significant lags are seen in both the ACF and PACF from lags 11-16.</w:t>
       </w:r>
     </w:p>
     <w:p>
@@ -1128,14 +874,14 @@
       <w:r>
         <w:drawing>
           <wp:inline>
-            <wp:extent cx="5334000" cy="4000500"/>
+            <wp:extent cx="3810000" cy="3333750"/>
             <wp:effectExtent b="0" l="0" r="0" t="0"/>
             <wp:docPr descr="" title="" id="1" name="Picture"/>
             <a:graphic>
               <a:graphicData uri="http://schemas.openxmlformats.org/drawingml/2006/picture">
                 <pic:pic>
                   <pic:nvPicPr>
-                    <pic:cNvPr descr="../03_visuals/PACF_AR3_resid.png" id="0" name="Picture"/>
+                    <pic:cNvPr descr="../03_visuals/ACF_AR16_resid.png" id="0" name="Picture"/>
                     <pic:cNvPicPr>
                       <a:picLocks noChangeArrowheads="1" noChangeAspect="1"/>
                     </pic:cNvPicPr>
@@ -1149,7 +895,7 @@
                   <pic:spPr bwMode="auto">
                     <a:xfrm>
                       <a:off x="0" y="0"/>
-                      <a:ext cx="5334000" cy="4000500"/>
+                      <a:ext cx="3810000" cy="3333750"/>
                     </a:xfrm>
                     <a:prstGeom prst="rect">
                       <a:avLst/>
@@ -1173,362 +919,9 @@
         <w:pStyle w:val="BodyText"/>
       </w:pPr>
       <w:r>
-        <w:t xml:space="preserve">Figure #: PACF (AR3) residuals plot</w:t>
-      </w:r>
-    </w:p>
-    <w:p>
-      <w:pPr>
-        <w:pStyle w:val="BodyText"/>
-      </w:pPr>
-      <w:r>
-        <w:t xml:space="preserve">Both the ACF and PACF have numerous spikes that are of significance especially lag 8 and onward. It was determined that this was not the best model so we decided to run the same analysis for the AR(16) model.</w:t>
-      </w:r>
-    </w:p>
-    <w:p>
-      <w:pPr>
-        <w:pStyle w:val="BodyText"/>
-      </w:pPr>
-      <w:r>
-        <w:t xml:space="preserve">The AR(16) model was explored next. The summary statistics of the AR(16) model can be found in the figure below:</w:t>
-      </w:r>
-    </w:p>
-    <w:p>
-      <w:pPr>
-        <w:pStyle w:val="SourceCode"/>
-      </w:pPr>
-      <w:r>
-        <w:rPr>
-          <w:rStyle w:val="VerbatimChar"/>
-        </w:rPr>
-        <w:t xml:space="preserve">## </w:t>
-      </w:r>
-      <w:r>
-        <w:br/>
-      </w:r>
-      <w:r>
-        <w:rPr>
-          <w:rStyle w:val="VerbatimChar"/>
-        </w:rPr>
-        <w:t xml:space="preserve">## Time series regression with "ts" data:</w:t>
-      </w:r>
-      <w:r>
-        <w:br/>
-      </w:r>
-      <w:r>
-        <w:rPr>
-          <w:rStyle w:val="VerbatimChar"/>
-        </w:rPr>
-        <w:t xml:space="preserve">## Start = 1976(6), End = 2019(12)</w:t>
-      </w:r>
-      <w:r>
-        <w:br/>
-      </w:r>
-      <w:r>
-        <w:rPr>
-          <w:rStyle w:val="VerbatimChar"/>
-        </w:rPr>
-        <w:t xml:space="preserve">## </w:t>
-      </w:r>
-      <w:r>
-        <w:br/>
-      </w:r>
-      <w:r>
-        <w:rPr>
-          <w:rStyle w:val="VerbatimChar"/>
-        </w:rPr>
-        <w:t xml:space="preserve">## Call:</w:t>
-      </w:r>
-      <w:r>
-        <w:br/>
-      </w:r>
-      <w:r>
-        <w:rPr>
-          <w:rStyle w:val="VerbatimChar"/>
-        </w:rPr>
-        <w:t xml:space="preserve">## dynlm(formula = log_diff_sa_ts ~ stats::lag(log_diff_sa_ts, -1) + </w:t>
-      </w:r>
-      <w:r>
-        <w:br/>
-      </w:r>
-      <w:r>
-        <w:rPr>
-          <w:rStyle w:val="VerbatimChar"/>
-        </w:rPr>
-        <w:t xml:space="preserve">##     stats::lag(log_diff_sa_ts, -2) + stats::lag(log_diff_sa_ts, </w:t>
-      </w:r>
-      <w:r>
-        <w:br/>
-      </w:r>
-      <w:r>
-        <w:rPr>
-          <w:rStyle w:val="VerbatimChar"/>
-        </w:rPr>
-        <w:t xml:space="preserve">##     -3) + stats::lag(log_diff_sa_ts, -11) + stats::lag(log_diff_sa_ts, </w:t>
-      </w:r>
-      <w:r>
-        <w:br/>
-      </w:r>
-      <w:r>
-        <w:rPr>
-          <w:rStyle w:val="VerbatimChar"/>
-        </w:rPr>
-        <w:t xml:space="preserve">##     -12) + stats::lag(log_diff_sa_ts, -13) + stats::lag(log_diff_sa_ts, </w:t>
-      </w:r>
-      <w:r>
-        <w:br/>
-      </w:r>
-      <w:r>
-        <w:rPr>
-          <w:rStyle w:val="VerbatimChar"/>
-        </w:rPr>
-        <w:t xml:space="preserve">##     -14) + stats::lag(log_diff_sa_ts, -15) + stats::lag(log_diff_sa_ts, </w:t>
-      </w:r>
-      <w:r>
-        <w:br/>
-      </w:r>
-      <w:r>
-        <w:rPr>
-          <w:rStyle w:val="VerbatimChar"/>
-        </w:rPr>
-        <w:t xml:space="preserve">##     -16), start = c(1975, 1), end = c(2019, 12))</w:t>
-      </w:r>
-      <w:r>
-        <w:br/>
-      </w:r>
-      <w:r>
-        <w:rPr>
-          <w:rStyle w:val="VerbatimChar"/>
-        </w:rPr>
-        <w:t xml:space="preserve">## </w:t>
-      </w:r>
-      <w:r>
-        <w:br/>
-      </w:r>
-      <w:r>
-        <w:rPr>
-          <w:rStyle w:val="VerbatimChar"/>
-        </w:rPr>
-        <w:t xml:space="preserve">## Residuals:</w:t>
-      </w:r>
-      <w:r>
-        <w:br/>
-      </w:r>
-      <w:r>
-        <w:rPr>
-          <w:rStyle w:val="VerbatimChar"/>
-        </w:rPr>
-        <w:t xml:space="preserve">##        Min         1Q     Median         3Q        Max </w:t>
-      </w:r>
-      <w:r>
-        <w:br/>
-      </w:r>
-      <w:r>
-        <w:rPr>
-          <w:rStyle w:val="VerbatimChar"/>
-        </w:rPr>
-        <w:t xml:space="preserve">## -0.0081927 -0.0013122 -0.0000845  0.0014206  0.0093798 </w:t>
-      </w:r>
-      <w:r>
-        <w:br/>
-      </w:r>
-      <w:r>
-        <w:rPr>
-          <w:rStyle w:val="VerbatimChar"/>
-        </w:rPr>
-        <w:t xml:space="preserve">## </w:t>
-      </w:r>
-      <w:r>
-        <w:br/>
-      </w:r>
-      <w:r>
-        <w:rPr>
-          <w:rStyle w:val="VerbatimChar"/>
-        </w:rPr>
-        <w:t xml:space="preserve">## Coefficients:</w:t>
-      </w:r>
-      <w:r>
-        <w:br/>
-      </w:r>
-      <w:r>
-        <w:rPr>
-          <w:rStyle w:val="VerbatimChar"/>
-        </w:rPr>
-        <w:t xml:space="preserve">##                                   Estimate Std. Error t value Pr(&gt;|t|)    </w:t>
-      </w:r>
-      <w:r>
-        <w:br/>
-      </w:r>
-      <w:r>
-        <w:rPr>
-          <w:rStyle w:val="VerbatimChar"/>
-        </w:rPr>
-        <w:t xml:space="preserve">## (Intercept)                      0.0002783  0.0001402   1.985   0.0477 *  </w:t>
-      </w:r>
-      <w:r>
-        <w:br/>
-      </w:r>
-      <w:r>
-        <w:rPr>
-          <w:rStyle w:val="VerbatimChar"/>
-        </w:rPr>
-        <w:t xml:space="preserve">## stats::lag(log_diff_sa_ts, -1)   1.5136058  0.0408550  37.048  &lt; 2e-16 ***</w:t>
-      </w:r>
-      <w:r>
-        <w:br/>
-      </w:r>
-      <w:r>
-        <w:rPr>
-          <w:rStyle w:val="VerbatimChar"/>
-        </w:rPr>
-        <w:t xml:space="preserve">## stats::lag(log_diff_sa_ts, -2)  -0.9966411  0.0649154 -15.353  &lt; 2e-16 ***</w:t>
-      </w:r>
-      <w:r>
-        <w:br/>
-      </w:r>
-      <w:r>
-        <w:rPr>
-          <w:rStyle w:val="VerbatimChar"/>
-        </w:rPr>
-        <w:t xml:space="preserve">## stats::lag(log_diff_sa_ts, -3)   0.4296467  0.0414985  10.353  &lt; 2e-16 ***</w:t>
-      </w:r>
-      <w:r>
-        <w:br/>
-      </w:r>
-      <w:r>
-        <w:rPr>
-          <w:rStyle w:val="VerbatimChar"/>
-        </w:rPr>
-        <w:t xml:space="preserve">## stats::lag(log_diff_sa_ts, -11) -0.2799476  0.0378526  -7.396 5.77e-13 ***</w:t>
-      </w:r>
-      <w:r>
-        <w:br/>
-      </w:r>
-      <w:r>
-        <w:rPr>
-          <w:rStyle w:val="VerbatimChar"/>
-        </w:rPr>
-        <w:t xml:space="preserve">## stats::lag(log_diff_sa_ts, -12)  0.7521892  0.0609539  12.340  &lt; 2e-16 ***</w:t>
-      </w:r>
-      <w:r>
-        <w:br/>
-      </w:r>
-      <w:r>
-        <w:rPr>
-          <w:rStyle w:val="VerbatimChar"/>
-        </w:rPr>
-        <w:t xml:space="preserve">## stats::lag(log_diff_sa_ts, -13) -1.0248127  0.0688377 -14.887  &lt; 2e-16 ***</w:t>
-      </w:r>
-      <w:r>
-        <w:br/>
-      </w:r>
-      <w:r>
-        <w:rPr>
-          <w:rStyle w:val="VerbatimChar"/>
-        </w:rPr>
-        <w:t xml:space="preserve">## stats::lag(log_diff_sa_ts, -14)  0.8883466  0.0701656  12.661  &lt; 2e-16 ***</w:t>
-      </w:r>
-      <w:r>
-        <w:br/>
-      </w:r>
-      <w:r>
-        <w:rPr>
-          <w:rStyle w:val="VerbatimChar"/>
-        </w:rPr>
-        <w:t xml:space="preserve">## stats::lag(log_diff_sa_ts, -15) -0.5660211  0.0639148  -8.856  &lt; 2e-16 ***</w:t>
-      </w:r>
-      <w:r>
-        <w:br/>
-      </w:r>
-      <w:r>
-        <w:rPr>
-          <w:rStyle w:val="VerbatimChar"/>
-        </w:rPr>
-        <w:t xml:space="preserve">## stats::lag(log_diff_sa_ts, -16)  0.2289544  0.0376256   6.085 2.28e-09 ***</w:t>
-      </w:r>
-      <w:r>
-        <w:br/>
-      </w:r>
-      <w:r>
-        <w:rPr>
-          <w:rStyle w:val="VerbatimChar"/>
-        </w:rPr>
-        <w:t xml:space="preserve">## ---</w:t>
-      </w:r>
-      <w:r>
-        <w:br/>
-      </w:r>
-      <w:r>
-        <w:rPr>
-          <w:rStyle w:val="VerbatimChar"/>
-        </w:rPr>
-        <w:t xml:space="preserve">## Signif. codes:  0 '***' 0.001 '**' 0.01 '*' 0.05 '.' 0.1 ' ' 1</w:t>
-      </w:r>
-      <w:r>
-        <w:br/>
-      </w:r>
-      <w:r>
-        <w:rPr>
-          <w:rStyle w:val="VerbatimChar"/>
-        </w:rPr>
-        <w:t xml:space="preserve">## </w:t>
-      </w:r>
-      <w:r>
-        <w:br/>
-      </w:r>
-      <w:r>
-        <w:rPr>
-          <w:rStyle w:val="VerbatimChar"/>
-        </w:rPr>
-        <w:t xml:space="preserve">## Residual standard error: 0.002419 on 513 degrees of freedom</w:t>
-      </w:r>
-      <w:r>
-        <w:br/>
-      </w:r>
-      <w:r>
-        <w:rPr>
-          <w:rStyle w:val="VerbatimChar"/>
-        </w:rPr>
-        <w:t xml:space="preserve">## Multiple R-squared:  0.9044, Adjusted R-squared:  0.9028 </w:t>
-      </w:r>
-      <w:r>
-        <w:br/>
-      </w:r>
-      <w:r>
-        <w:rPr>
-          <w:rStyle w:val="VerbatimChar"/>
-        </w:rPr>
-        <w:t xml:space="preserve">## F-statistic: 539.4 on 9 and 513 DF,  p-value: &lt; 2.2e-16</w:t>
-      </w:r>
-    </w:p>
-    <w:p>
-      <w:pPr>
-        <w:pStyle w:val="FirstParagraph"/>
-      </w:pPr>
-      <w:r>
-        <w:t xml:space="preserve">Figure #: Summary statistics of the AR(16) model</w:t>
-      </w:r>
-    </w:p>
-    <w:p>
-      <w:pPr>
-        <w:pStyle w:val="BodyText"/>
-      </w:pPr>
-      <w:r>
-        <w:t xml:space="preserve">The plots of the error residuals of the AR(16) model were analyzed and can be found in the figures below.</w:t>
-      </w:r>
-    </w:p>
-    <w:p>
-      <w:pPr>
-        <w:pStyle w:val="BodyText"/>
-      </w:pPr>
-    </w:p>
-    <w:p>
-      <w:pPr>
-        <w:pStyle w:val="BodyText"/>
-      </w:pPr>
-      <w:r>
         <w:drawing>
           <wp:inline>
-            <wp:extent cx="5334000" cy="4000500"/>
+            <wp:extent cx="3810000" cy="3333750"/>
             <wp:effectExtent b="0" l="0" r="0" t="0"/>
             <wp:docPr descr="" title="" id="1" name="Picture"/>
             <a:graphic>
@@ -1541,7 +934,7 @@
                     </pic:cNvPicPr>
                   </pic:nvPicPr>
                   <pic:blipFill>
-                    <a:blip r:embed="rId32"/>
+                    <a:blip r:embed="rId31"/>
                     <a:stretch>
                       <a:fillRect/>
                     </a:stretch>
@@ -1549,7 +942,7 @@
                   <pic:spPr bwMode="auto">
                     <a:xfrm>
                       <a:off x="0" y="0"/>
-                      <a:ext cx="5334000" cy="4000500"/>
+                      <a:ext cx="3810000" cy="3333750"/>
                     </a:xfrm>
                     <a:prstGeom prst="rect">
                       <a:avLst/>
@@ -1573,35 +966,88 @@
         <w:pStyle w:val="BodyText"/>
       </w:pPr>
       <w:r>
-        <w:t xml:space="preserve">Figure #: ACF AR(16) residuals plot</w:t>
-      </w:r>
-    </w:p>
-    <w:p>
-      <w:pPr>
-        <w:pStyle w:val="BodyText"/>
-      </w:pPr>
-    </w:p>
-    <w:p>
-      <w:pPr>
-        <w:pStyle w:val="BodyText"/>
-      </w:pPr>
+        <w:rPr>
+          <w:bCs/>
+          <w:b/>
+        </w:rPr>
+        <w:t xml:space="preserve">Figure 7</w:t>
+      </w:r>
+      <w:r>
+        <w:t xml:space="preserve">: ACF and PACF distribution of AR(16) model</w:t>
+      </w:r>
+    </w:p>
+    <w:p>
+      <w:pPr>
+        <w:pStyle w:val="BodyText"/>
+      </w:pPr>
+      <w:r>
+        <w:t xml:space="preserve">The intercept for the AR(16) model was found to be significant at 0.5. The significant spikes are more tamped down in this model, although there is still some</w:t>
+      </w:r>
+      <w:r>
+        <w:t xml:space="preserve"> </w:t>
+      </w:r>
+      <w:r>
+        <w:t xml:space="preserve">“</w:t>
+      </w:r>
+      <w:r>
+        <w:t xml:space="preserve">stickiness</w:t>
+      </w:r>
+      <w:r>
+        <w:t xml:space="preserve">”</w:t>
+      </w:r>
+      <w:r>
+        <w:t xml:space="preserve"> </w:t>
+      </w:r>
+      <w:r>
+        <w:t xml:space="preserve">found in the earlier lags. This was attributed to random variation, since we see a white noise behavior from lag 11 onward.</w:t>
+      </w:r>
+    </w:p>
+    <w:p>
+      <w:pPr>
+        <w:pStyle w:val="BodyText"/>
+      </w:pPr>
+    </w:p>
+    <w:p>
+      <w:pPr>
+        <w:pStyle w:val="BodyText"/>
+      </w:pPr>
+      <w:r>
+        <w:t xml:space="preserve">The R</w:t>
+      </w:r>
+      <w:r>
+        <w:rPr>
+          <w:vertAlign w:val="superscript"/>
+        </w:rPr>
+        <w:t xml:space="preserve">2</w:t>
+      </w:r>
+      <w:r>
+        <w:t xml:space="preserve">, AIC, and BIC values were calculated for both models and resulted in the following:</w:t>
+      </w:r>
+    </w:p>
+    <w:p>
+      <w:pPr>
+        <w:pStyle w:val="BodyText"/>
+      </w:pPr>
+      <w:r>
+        <w:t xml:space="preserve"> </w:t>
+      </w:r>
       <w:r>
         <w:drawing>
           <wp:inline>
-            <wp:extent cx="5334000" cy="4000500"/>
+            <wp:extent cx="2924175" cy="762000"/>
             <wp:effectExtent b="0" l="0" r="0" t="0"/>
             <wp:docPr descr="" title="" id="1" name="Picture"/>
             <a:graphic>
               <a:graphicData uri="http://schemas.openxmlformats.org/drawingml/2006/picture">
                 <pic:pic>
                   <pic:nvPicPr>
-                    <pic:cNvPr descr="../03_visuals/PACF_AR16_resid.png" id="0" name="Picture"/>
+                    <pic:cNvPr descr="../03_visuals/model_tabel.png" id="0" name="Picture"/>
                     <pic:cNvPicPr>
                       <a:picLocks noChangeArrowheads="1" noChangeAspect="1"/>
                     </pic:cNvPicPr>
                   </pic:nvPicPr>
                   <pic:blipFill>
-                    <a:blip r:embed="rId33"/>
+                    <a:blip r:embed="rId32"/>
                     <a:stretch>
                       <a:fillRect/>
                     </a:stretch>
@@ -1609,7 +1055,7 @@
                   <pic:spPr bwMode="auto">
                     <a:xfrm>
                       <a:off x="0" y="0"/>
-                      <a:ext cx="5334000" cy="4000500"/>
+                      <a:ext cx="2924175" cy="762000"/>
                     </a:xfrm>
                     <a:prstGeom prst="rect">
                       <a:avLst/>
@@ -1633,15 +1079,58 @@
         <w:pStyle w:val="BodyText"/>
       </w:pPr>
       <w:r>
-        <w:t xml:space="preserve">Figure #: PACF AR(16) residuals plot</w:t>
-      </w:r>
-    </w:p>
-    <w:p>
-      <w:pPr>
-        <w:pStyle w:val="BodyText"/>
-      </w:pPr>
-      <w:r>
-        <w:t xml:space="preserve">The AR(16) model returned less lags that surpassed the significance threshold in both the ACF and PACF. Having consistent lags that do not surpass the significance threshold is an indicator that our process has become white noise. The AIC and BIC coefficients were calculated for both models to validate via calculation which model would perform better.</w:t>
+        <w:rPr>
+          <w:bCs/>
+          <w:b/>
+        </w:rPr>
+        <w:t xml:space="preserve">Figure 8</w:t>
+      </w:r>
+      <w:r>
+        <w:t xml:space="preserve">: Table displaying R</w:t>
+      </w:r>
+      <w:r>
+        <w:rPr>
+          <w:vertAlign w:val="superscript"/>
+        </w:rPr>
+        <w:t xml:space="preserve">2</w:t>
+      </w:r>
+      <w:r>
+        <w:t xml:space="preserve">, AIC, and BIC values</w:t>
+      </w:r>
+    </w:p>
+    <w:p>
+      <w:pPr>
+        <w:pStyle w:val="BodyText"/>
+      </w:pPr>
+      <w:r>
+        <w:t xml:space="preserve">Based on The ACF and PACF distributions along with the R</w:t>
+      </w:r>
+      <w:r>
+        <w:rPr>
+          <w:vertAlign w:val="superscript"/>
+        </w:rPr>
+        <w:t xml:space="preserve">2</w:t>
+      </w:r>
+      <w:r>
+        <w:t xml:space="preserve">, AIC, and BIC values, the AR(16) model was chosen to utilize in our forecasting schemes.</w:t>
+      </w:r>
+    </w:p>
+    <w:bookmarkEnd w:id="33"/>
+    <w:bookmarkStart w:id="37" w:name="forecasting-schemes"/>
+    <w:p>
+      <w:pPr>
+        <w:pStyle w:val="Heading1"/>
+      </w:pPr>
+      <w:r>
+        <w:t xml:space="preserve">Forecasting Schemes</w:t>
+      </w:r>
+    </w:p>
+    <w:p>
+      <w:pPr>
+        <w:pStyle w:val="FirstParagraph"/>
+      </w:pPr>
+      <w:r>
+        <w:t xml:space="preserve">The Fixed, Recursive, and Rolling forecasting schemes were applied using the AR(16) model to make our forecasts. We split the data into an estimation set (1975 through 2019) and a prediction set (January 2020 onward). Surprisingly, the Fixed and Recursive schemes resulted in identical forecasts and values. When comparing the Rolling vs. Recursive schemes, the Recursive scheme had smaller errors when compared to the actual observed values of 2020 onward, which was used as our prediction sample. A comparison of the Fixed/Recursive scheme and Rolling scheme forecast vs. the Actual Index can be found in the figure below.</w:t>
       </w:r>
     </w:p>
     <w:p>
@@ -1656,14 +1145,14 @@
       <w:r>
         <w:drawing>
           <wp:inline>
-            <wp:extent cx="2381250" cy="714375"/>
+            <wp:extent cx="5334000" cy="3329983"/>
             <wp:effectExtent b="0" l="0" r="0" t="0"/>
             <wp:docPr descr="" title="" id="1" name="Picture"/>
             <a:graphic>
               <a:graphicData uri="http://schemas.openxmlformats.org/drawingml/2006/picture">
                 <pic:pic>
                   <pic:nvPicPr>
-                    <pic:cNvPr descr="../03_visuals/AIC_BIC_table.png" id="0" name="Picture"/>
+                    <pic:cNvPr descr="../03_visuals/schemas_vs_actual.png" id="0" name="Picture"/>
                     <pic:cNvPicPr>
                       <a:picLocks noChangeArrowheads="1" noChangeAspect="1"/>
                     </pic:cNvPicPr>
@@ -1677,7 +1166,7 @@
                   <pic:spPr bwMode="auto">
                     <a:xfrm>
                       <a:off x="0" y="0"/>
-                      <a:ext cx="2381250" cy="714375"/>
+                      <a:ext cx="5334000" cy="3329983"/>
                     </a:xfrm>
                     <a:prstGeom prst="rect">
                       <a:avLst/>
@@ -1701,53 +1190,48 @@
         <w:pStyle w:val="BodyText"/>
       </w:pPr>
       <w:r>
-        <w:t xml:space="preserve">The model with lower AIC and BIC should be chosen, so we chose to move forward with the AR(16) model for the remainder of our analysis.</w:t>
-      </w:r>
-    </w:p>
-    <w:bookmarkEnd w:id="35"/>
-    <w:bookmarkStart w:id="37" w:name="forecasting-schemas"/>
-    <w:p>
-      <w:pPr>
-        <w:pStyle w:val="Heading1"/>
-      </w:pPr>
-      <w:r>
-        <w:t xml:space="preserve">Forecasting schemas</w:t>
-      </w:r>
-    </w:p>
-    <w:p>
-      <w:pPr>
-        <w:pStyle w:val="FirstParagraph"/>
-      </w:pPr>
-      <w:r>
-        <w:t xml:space="preserve">We then prepared AR(3) and AR(16) models using fixed, recursive, and rolling schemes to make the predictions. The figure below illustrates all three schemes included in the same plot.</w:t>
-      </w:r>
-    </w:p>
-    <w:p>
-      <w:pPr>
-        <w:pStyle w:val="BodyText"/>
-      </w:pPr>
-    </w:p>
-    <w:p>
-      <w:pPr>
-        <w:pStyle w:val="BodyText"/>
-      </w:pPr>
+        <w:rPr>
+          <w:bCs/>
+          <w:b/>
+        </w:rPr>
+        <w:t xml:space="preserve">Figure 9</w:t>
+      </w:r>
+      <w:r>
+        <w:t xml:space="preserve">: Fixed/Recursive and Rolling forecast schemes plotted against observed values</w:t>
+      </w:r>
+    </w:p>
+    <w:p>
+      <w:pPr>
+        <w:pStyle w:val="BodyText"/>
+      </w:pPr>
+      <w:r>
+        <w:t xml:space="preserve">The Root Mean Squared Error (RMSE) and Mean Absolute Error (MAE) were calculated and compared between the Rolling and Recursive schemes. The table below displays the values that were calculated:</w:t>
+      </w:r>
+    </w:p>
+    <w:p>
+      <w:pPr>
+        <w:pStyle w:val="BodyText"/>
+      </w:pPr>
+      <w:r>
+        <w:t xml:space="preserve"> </w:t>
+      </w:r>
       <w:r>
         <w:drawing>
           <wp:inline>
-            <wp:extent cx="5334000" cy="4000500"/>
+            <wp:extent cx="2305050" cy="695325"/>
             <wp:effectExtent b="0" l="0" r="0" t="0"/>
             <wp:docPr descr="" title="" id="1" name="Picture"/>
             <a:graphic>
               <a:graphicData uri="http://schemas.openxmlformats.org/drawingml/2006/picture">
                 <pic:pic>
                   <pic:nvPicPr>
-                    <pic:cNvPr descr="../03_visuals/all_AR_forecast_comparison.png" id="0" name="Picture"/>
+                    <pic:cNvPr descr="../03_visuals/errors_table.png" id="0" name="Picture"/>
                     <pic:cNvPicPr>
                       <a:picLocks noChangeArrowheads="1" noChangeAspect="1"/>
                     </pic:cNvPicPr>
                   </pic:nvPicPr>
                   <pic:blipFill>
-                    <a:blip r:embed="rId36"/>
+                    <a:blip r:embed="rId35"/>
                     <a:stretch>
                       <a:fillRect/>
                     </a:stretch>
@@ -1755,7 +1239,7 @@
                   <pic:spPr bwMode="auto">
                     <a:xfrm>
                       <a:off x="0" y="0"/>
-                      <a:ext cx="5334000" cy="4000500"/>
+                      <a:ext cx="2305050" cy="695325"/>
                     </a:xfrm>
                     <a:prstGeom prst="rect">
                       <a:avLst/>
@@ -1779,51 +1263,39 @@
         <w:pStyle w:val="BodyText"/>
       </w:pPr>
       <w:r>
-        <w:t xml:space="preserve">Figure #: AR Forecast comparison between Fixed, Recursive, and Rolling schemes</w:t>
-      </w:r>
-    </w:p>
-    <w:p>
-      <w:pPr>
-        <w:pStyle w:val="BodyText"/>
-      </w:pPr>
-      <w:r>
-        <w:t xml:space="preserve">The AR(3) and AR(16) forecasts are very similar during the first half of 2020. Like all the models, the forecasts for the first half of 2020 lag the actual market behavior by about 30-45 days. We also note that the forecasts become more accurate during the second half of 2020. Based on the plots, after mid-2020, the AR(16) model becomes the better predictor of market behavior.</w:t>
-      </w:r>
-    </w:p>
-    <w:bookmarkEnd w:id="37"/>
-    <w:bookmarkStart w:id="38" w:name="choosing-a-loss-function"/>
-    <w:p>
-      <w:pPr>
-        <w:pStyle w:val="Heading1"/>
-      </w:pPr>
-      <w:r>
-        <w:t xml:space="preserve">Choosing a Loss Function</w:t>
-      </w:r>
-    </w:p>
-    <w:p>
-      <w:pPr>
-        <w:pStyle w:val="FirstParagraph"/>
-      </w:pPr>
-      <w:r>
-        <w:t xml:space="preserve">We think that we have a symmetrical loss function. Errors in predicting the house price index both in over predicting and under predicting do have similar consequences as the main parties impacted are either buyers or sellers and the trade-off in an estimation error in either direction proportionately impact both parties the same. We determined that there is a not a clear loss in either scenario as a gain for one party is a loss for another and vice versa.</w:t>
-      </w:r>
-    </w:p>
-    <w:bookmarkEnd w:id="38"/>
-    <w:bookmarkStart w:id="41" w:name="assessing-the-forecasts"/>
-    <w:p>
-      <w:pPr>
-        <w:pStyle w:val="Heading1"/>
-      </w:pPr>
-      <w:r>
-        <w:t xml:space="preserve">Assessing the forecasts</w:t>
-      </w:r>
-    </w:p>
-    <w:p>
-      <w:pPr>
-        <w:pStyle w:val="FirstParagraph"/>
-      </w:pPr>
-      <w:r>
-        <w:t xml:space="preserve">The traditional convention is to choose a simpler model (ie AR(3) in this scenario) because a simpler model is more likely to reflect the behaviors of a population when you build that model on observations of a sample group. A lower process number allows for randomness to exist in the model - which is realistic.</w:t>
+        <w:rPr>
+          <w:bCs/>
+          <w:b/>
+        </w:rPr>
+        <w:t xml:space="preserve">Figure 10</w:t>
+      </w:r>
+      <w:r>
+        <w:t xml:space="preserve">: Comparison of Rolling and Recursive scheme RMSE and MAE values</w:t>
+      </w:r>
+    </w:p>
+    <w:p>
+      <w:pPr>
+        <w:pStyle w:val="BodyText"/>
+      </w:pPr>
+      <w:r>
+        <w:t xml:space="preserve">Due to the lower error rates in both the RMSE and MAE, it was assessed that using the Recursive scheme using the AR(16) model would be our best model for forecasting into the future.</w:t>
+      </w:r>
+    </w:p>
+    <w:p>
+      <w:pPr>
+        <w:pStyle w:val="BodyText"/>
+      </w:pPr>
+      <w:r>
+        <w:t xml:space="preserve">We then plotted how the confidence intervals of our AR(3) model forecasts fit over the actual pricing index from 2020 to present so that we could make comparisons between our estimation sample and our prediction sample. The confidence intervals were plotted by using the Recursive forecasting scheme. The distribution of spikes suggest a cyclical pattern during the pandemic related pricing. The actuals end up being more likely to be outside of the forecasted values. Given the calculated accuracy of our models as depicted through the R</w:t>
+      </w:r>
+      <w:r>
+        <w:rPr>
+          <w:vertAlign w:val="superscript"/>
+        </w:rPr>
+        <w:t xml:space="preserve">2</w:t>
+      </w:r>
+      <w:r>
+        <w:t xml:space="preserve">, RMSE, and MAE values provided above, these forecasts still appear to be struggling due to the forces of an ongoing global pandemic.</w:t>
       </w:r>
     </w:p>
     <w:p>
@@ -1838,20 +1310,20 @@
       <w:r>
         <w:drawing>
           <wp:inline>
-            <wp:extent cx="5334000" cy="4000500"/>
+            <wp:extent cx="5334000" cy="3291840"/>
             <wp:effectExtent b="0" l="0" r="0" t="0"/>
             <wp:docPr descr="" title="" id="1" name="Picture"/>
             <a:graphic>
               <a:graphicData uri="http://schemas.openxmlformats.org/drawingml/2006/picture">
                 <pic:pic>
                   <pic:nvPicPr>
-                    <pic:cNvPr descr="../03_visuals/AR_comparisons.png" id="0" name="Picture"/>
+                    <pic:cNvPr descr="../03_visuals/AR(3)%20Recursive%20Scheme.png" id="0" name="Picture"/>
                     <pic:cNvPicPr>
                       <a:picLocks noChangeArrowheads="1" noChangeAspect="1"/>
                     </pic:cNvPicPr>
                   </pic:nvPicPr>
                   <pic:blipFill>
-                    <a:blip r:embed="rId39"/>
+                    <a:blip r:embed="rId36"/>
                     <a:stretch>
                       <a:fillRect/>
                     </a:stretch>
@@ -1859,7 +1331,7 @@
                   <pic:spPr bwMode="auto">
                     <a:xfrm>
                       <a:off x="0" y="0"/>
-                      <a:ext cx="5334000" cy="4000500"/>
+                      <a:ext cx="5334000" cy="3291840"/>
                     </a:xfrm>
                     <a:prstGeom prst="rect">
                       <a:avLst/>
@@ -1883,138 +1355,87 @@
         <w:pStyle w:val="BodyText"/>
       </w:pPr>
       <w:r>
-        <w:t xml:space="preserve">Figure #: Plot showing all AR Forecasts plotted together</w:t>
-      </w:r>
-    </w:p>
-    <w:p>
-      <w:pPr>
-        <w:pStyle w:val="BodyText"/>
-      </w:pPr>
-      <w:r>
-        <w:t xml:space="preserve">Below is a plot of a simple rolling 3 month average of our data.</w:t>
-      </w:r>
-    </w:p>
-    <w:p>
-      <w:pPr>
-        <w:pStyle w:val="BodyText"/>
-      </w:pPr>
-    </w:p>
-    <w:p>
-      <w:pPr>
-        <w:pStyle w:val="BodyText"/>
-      </w:pPr>
-      <w:r>
-        <w:drawing>
-          <wp:inline>
-            <wp:extent cx="5334000" cy="4000500"/>
-            <wp:effectExtent b="0" l="0" r="0" t="0"/>
-            <wp:docPr descr="" title="" id="1" name="Picture"/>
-            <a:graphic>
-              <a:graphicData uri="http://schemas.openxmlformats.org/drawingml/2006/picture">
-                <pic:pic>
-                  <pic:nvPicPr>
-                    <pic:cNvPr descr="../03_visuals/3mo_rolling_avg.png" id="0" name="Picture"/>
-                    <pic:cNvPicPr>
-                      <a:picLocks noChangeArrowheads="1" noChangeAspect="1"/>
-                    </pic:cNvPicPr>
-                  </pic:nvPicPr>
-                  <pic:blipFill>
-                    <a:blip r:embed="rId40"/>
-                    <a:stretch>
-                      <a:fillRect/>
-                    </a:stretch>
-                  </pic:blipFill>
-                  <pic:spPr bwMode="auto">
-                    <a:xfrm>
-                      <a:off x="0" y="0"/>
-                      <a:ext cx="5334000" cy="4000500"/>
-                    </a:xfrm>
-                    <a:prstGeom prst="rect">
-                      <a:avLst/>
-                    </a:prstGeom>
-                    <a:noFill/>
-                    <a:ln w="9525">
-                      <a:noFill/>
-                      <a:headEnd/>
-                      <a:tailEnd/>
-                    </a:ln>
-                  </pic:spPr>
-                </pic:pic>
-              </a:graphicData>
-            </a:graphic>
-          </wp:inline>
-        </w:drawing>
-      </w:r>
-    </w:p>
-    <w:p>
-      <w:pPr>
-        <w:pStyle w:val="BodyText"/>
-      </w:pPr>
-      <w:r>
-        <w:t xml:space="preserve">Figure 3: Plot showing 3 month rolling average of our data</w:t>
-      </w:r>
-    </w:p>
-    <w:bookmarkEnd w:id="41"/>
-    <w:bookmarkStart w:id="42" w:name="results-and-future-analysis"/>
-    <w:p>
-      <w:pPr>
-        <w:pStyle w:val="Heading1"/>
-      </w:pPr>
-      <w:r>
-        <w:t xml:space="preserve">Results and future analysis</w:t>
-      </w:r>
-    </w:p>
-    <w:p>
-      <w:pPr>
-        <w:pStyle w:val="FirstParagraph"/>
-      </w:pPr>
-      <w:r>
-        <w:t xml:space="preserve">For the AR(3) model we completed a recursive, fixed, and rolling scheme. The fixed and rolling schemes are consistent with each other and the recursive model provided a forecast width of 0.1 in the index. We also used the fixed and rolling schemes in the AR(16) module and noted that those schemes also provide similar forecasts.</w:t>
-      </w:r>
-    </w:p>
-    <w:p>
-      <w:pPr>
-        <w:pStyle w:val="BodyText"/>
-      </w:pPr>
-      <w:r>
-        <w:t xml:space="preserve">It appears that the AR(16) model is a better predictor of overall market behavior from mid 2020 and on vice being an over-fitted model is because lags 11 - 16 occurred during a time (2018) when the market index behaved in a fashion similar to the mid 2020- 2021 growth behavior. Because the behavior of lags 11-16 better mirror the 2020 -2021 behavior than the simpler lag 3 model (whose growth during the last 3 months of 2019 was significantly lower than previous lags). Including these additional lags refined the model by including the type of index behavior one could expect during a</w:t>
-      </w:r>
-      <w:r>
-        <w:t xml:space="preserve"> </w:t>
-      </w:r>
-      <w:r>
-        <w:t xml:space="preserve">“</w:t>
-      </w:r>
-      <w:r>
-        <w:t xml:space="preserve">hot</w:t>
-      </w:r>
-      <w:r>
-        <w:t xml:space="preserve">”</w:t>
-      </w:r>
-      <w:r>
-        <w:t xml:space="preserve"> </w:t>
-      </w:r>
-      <w:r>
-        <w:t xml:space="preserve">market time frame that is</w:t>
-      </w:r>
-      <w:r>
-        <w:t xml:space="preserve"> </w:t>
-      </w:r>
-      <w:r>
         <w:rPr>
           <w:bCs/>
           <w:b/>
         </w:rPr>
-        <w:t xml:space="preserve">not</w:t>
-      </w:r>
-      <w:r>
-        <w:t xml:space="preserve"> </w:t>
-      </w:r>
-      <w:r>
-        <w:t xml:space="preserve">captured in the simpler, short term, lag 3 model.</w:t>
-      </w:r>
-    </w:p>
-    <w:bookmarkEnd w:id="42"/>
+        <w:t xml:space="preserve">Figure 11</w:t>
+      </w:r>
+      <w:r>
+        <w:t xml:space="preserve">: Forecasts from ARIMA(3,0,0) with non-zero mean</w:t>
+      </w:r>
+    </w:p>
+    <w:bookmarkEnd w:id="37"/>
+    <w:bookmarkStart w:id="38" w:name="loss-function"/>
+    <w:p>
+      <w:pPr>
+        <w:pStyle w:val="Heading1"/>
+      </w:pPr>
+      <w:r>
+        <w:t xml:space="preserve">Loss Function</w:t>
+      </w:r>
+    </w:p>
+    <w:p>
+      <w:pPr>
+        <w:pStyle w:val="FirstParagraph"/>
+      </w:pPr>
+      <w:r>
+        <w:t xml:space="preserve">It was determined that we have a symmetrical loss function. Errors in predicting the house price index both in over predicting and under predicting do have similar consequences as the main parties impacted are either buyers or sellers and the trade-off in an estimation error in either direction proportionately impact both parties the same. We determined that there is a not a clear loss in either scenario as a gain for one party is a loss for another and vice versa.</w:t>
+      </w:r>
+    </w:p>
+    <w:bookmarkEnd w:id="38"/>
+    <w:bookmarkStart w:id="39" w:name="conclusions-and-future-research"/>
+    <w:p>
+      <w:pPr>
+        <w:pStyle w:val="Heading1"/>
+      </w:pPr>
+      <w:r>
+        <w:t xml:space="preserve">Conclusions and future research</w:t>
+      </w:r>
+    </w:p>
+    <w:p>
+      <w:pPr>
+        <w:pStyle w:val="FirstParagraph"/>
+      </w:pPr>
+      <w:r>
+        <w:t xml:space="preserve">The AR(3) and AR(16) forecasts are very similar during the first half of 2020. Like all the models, the forecasts for the first half of 2020 lag the actual market behavior by about 30-45 days. We also note that the forecasts become more accurate during the second half of 2020. Based on the plots, after mid-2020, the AR(16) model becomes the better predictor of market behavior. Both models are statistically significant models, but the AR(16) model better captures the volatility of the housing prices in Puget Sound during the pandemic. It was found that the Recursive scheme is more representative than the Fixed and Rolling schemes.</w:t>
+      </w:r>
+    </w:p>
+    <w:p>
+      <w:pPr>
+        <w:pStyle w:val="BodyText"/>
+      </w:pPr>
+      <w:r>
+        <w:t xml:space="preserve">The traditional convention is to choose a simpler model (ie AR(3) in this scenario) because a simpler model is more likely to reflect the behaviors of a population when you build that model on observations of a sample group. A lower process number allows for randomness to exist in the model, which is realistic. However, the AR(16) model runs counter to this precept. It appears that the AR(16) model is a better predictor of overall market behavior from mid-2020 because lags 11-16 occurred during a time (2018) when the market index behaved in a fashion similar to the mid-2020 to 2021 growth behavior. The behavior seen in lags 11-16 better mirrors the 2020-2021 behavior than the simpler AR(3) model, whose growth during the last 3 months of 2019 was significantly lower than previous lags. Including these additional lags refined the model by including the type of index behavior one could expect during a</w:t>
+      </w:r>
+      <w:r>
+        <w:t xml:space="preserve"> </w:t>
+      </w:r>
+      <w:r>
+        <w:t xml:space="preserve">“</w:t>
+      </w:r>
+      <w:r>
+        <w:t xml:space="preserve">hot</w:t>
+      </w:r>
+      <w:r>
+        <w:t xml:space="preserve">”</w:t>
+      </w:r>
+      <w:r>
+        <w:t xml:space="preserve"> </w:t>
+      </w:r>
+      <w:r>
+        <w:t xml:space="preserve">market time frame that is not captured in the simpler, short term, AR(3) model.</w:t>
+      </w:r>
+    </w:p>
+    <w:p>
+      <w:pPr>
+        <w:pStyle w:val="BodyText"/>
+      </w:pPr>
+      <w:r>
+        <w:t xml:space="preserve">There are many opportunities for future research on this topic. An investigation on deterministic trends in the data could be performed to assess the level randomness of the Freddie Mac data set during the pandemic. Also, a reassessment of the models described in this research could be performed in the near future to validate our findings and to also assess the effects of ongoing changes regarding the pandemic, such as the mutation of the delta and omicron variants and the constant shifting of guidance provided by the CDC and WHO.</w:t>
+      </w:r>
+    </w:p>
+    <w:bookmarkEnd w:id="39"/>
     <w:sectPr/>
   </w:body>
 </w:document>
@@ -2121,8 +1542,87 @@
       </w:pPr>
     </w:lvl>
   </w:abstractNum>
+  <w:abstractNum w:abstractNumId="991">
+    <w:nsid w:val="ea454b4c"/>
+    <w:multiLevelType w:val="multilevel"/>
+    <w:lvl w:ilvl="0">
+      <w:numFmt w:val="bullet"/>
+      <w:lvlText w:val="•"/>
+      <w:lvlJc w:val="left"/>
+      <w:pPr>
+        <w:ind w:left="720" w:hanging="480"/>
+      </w:pPr>
+    </w:lvl>
+    <w:lvl w:ilvl="1">
+      <w:numFmt w:val="bullet"/>
+      <w:lvlText w:val="–"/>
+      <w:lvlJc w:val="left"/>
+      <w:pPr>
+        <w:ind w:left="1440" w:hanging="480"/>
+      </w:pPr>
+    </w:lvl>
+    <w:lvl w:ilvl="2">
+      <w:numFmt w:val="bullet"/>
+      <w:lvlText w:val="•"/>
+      <w:lvlJc w:val="left"/>
+      <w:pPr>
+        <w:ind w:left="2160" w:hanging="480"/>
+      </w:pPr>
+    </w:lvl>
+    <w:lvl w:ilvl="3">
+      <w:numFmt w:val="bullet"/>
+      <w:lvlText w:val="–"/>
+      <w:lvlJc w:val="left"/>
+      <w:pPr>
+        <w:ind w:left="2880" w:hanging="480"/>
+      </w:pPr>
+    </w:lvl>
+    <w:lvl w:ilvl="4">
+      <w:numFmt w:val="bullet"/>
+      <w:lvlText w:val="•"/>
+      <w:lvlJc w:val="left"/>
+      <w:pPr>
+        <w:ind w:left="3600" w:hanging="480"/>
+      </w:pPr>
+    </w:lvl>
+    <w:lvl w:ilvl="5">
+      <w:numFmt w:val="bullet"/>
+      <w:lvlText w:val="–"/>
+      <w:lvlJc w:val="left"/>
+      <w:pPr>
+        <w:ind w:left="4320" w:hanging="480"/>
+      </w:pPr>
+    </w:lvl>
+    <w:lvl w:ilvl="6">
+      <w:numFmt w:val="bullet"/>
+      <w:lvlText w:val="•"/>
+      <w:lvlJc w:val="left"/>
+      <w:pPr>
+        <w:ind w:left="5040" w:hanging="480"/>
+      </w:pPr>
+    </w:lvl>
+    <w:lvl w:ilvl="7">
+      <w:numFmt w:val="bullet"/>
+      <w:lvlText w:val="–"/>
+      <w:lvlJc w:val="left"/>
+      <w:pPr>
+        <w:ind w:left="5760" w:hanging="480"/>
+      </w:pPr>
+    </w:lvl>
+    <w:lvl w:ilvl="8">
+      <w:numFmt w:val="bullet"/>
+      <w:lvlText w:val="•"/>
+      <w:lvlJc w:val="left"/>
+      <w:pPr>
+        <w:ind w:left="6480" w:hanging="480"/>
+      </w:pPr>
+    </w:lvl>
+  </w:abstractNum>
   <w:num w:numId="1000">
     <w:abstractNumId w:val="990"/>
+  </w:num>
+  <w:num w:numId="1001">
+    <w:abstractNumId w:val="991"/>
   </w:num>
 </w:numbering>
 </file>

</xml_diff>

<commit_message>
Updated .docx and .pdf file types of memo
</commit_message>
<xml_diff>
--- a/05_memo/DTC_Memo.docx
+++ b/05_memo/DTC_Memo.docx
@@ -1286,7 +1286,7 @@
         <w:pStyle w:val="BodyText"/>
       </w:pPr>
       <w:r>
-        <w:t xml:space="preserve">We then plotted how the confidence intervals of our AR(3) model forecasts fit over the actual pricing index from 2020 to present so that we could make comparisons between our estimation sample and our prediction sample. The confidence intervals were plotted by using the Recursive forecasting scheme. The distribution of spikes suggest a cyclical pattern during the pandemic related pricing. The actuals end up being more likely to be outside of the forecasted values. Given the calculated accuracy of our models as depicted through the R</w:t>
+        <w:t xml:space="preserve">We then plotted how the confidence intervals of our AR(3) model forecasts fit over the actual pricing index from 2020 to present so that we could make comparisons between our estimation sample and our prediction sample. The confidence intervals were plotted by using the Recursive forecasting scheme. The distribution of spikes suggest a cyclical pattern during the pandemic related pricing, with decreased accuracy at the inflection points of the log/diff series. Given the calculated accuracy of our models as depicted through the R</w:t>
       </w:r>
       <w:r>
         <w:rPr>
@@ -1295,7 +1295,7 @@
         <w:t xml:space="preserve">2</w:t>
       </w:r>
       <w:r>
-        <w:t xml:space="preserve">, RMSE, and MAE values provided above, these forecasts still appear to be struggling due to the forces of an ongoing global pandemic.</w:t>
+        <w:t xml:space="preserve">, RMSE, and MAE values provided above, these forecasts are still representative, even though they struggled to forecast rapid market changes from April 2020 through July 2020.</w:t>
       </w:r>
     </w:p>
     <w:p>

</xml_diff>

<commit_message>
Updates to memo pulled from Vishaal.
Updates to TA.

Ready to submit.
</commit_message>
<xml_diff>
--- a/05_memo/DTC_Memo.docx
+++ b/05_memo/DTC_Memo.docx
@@ -312,7 +312,7 @@
         <w:pStyle w:val="BodyText"/>
       </w:pPr>
       <w:r>
-        <w:t xml:space="preserve">For this project, we utilized our entire seasonallyo adjusted dataset, which ranged from January 1975 to September 2021. Figure 1 displays the seasonally adjusted housing index trends of our data as a timeseries. We see a steady increase in the trend line from 1975 up to 2008, which marks the bursting of the housing bubble. The trend decreases until about 2012, which is when the trend starts to explode up to the present day.</w:t>
+        <w:t xml:space="preserve">For this project, we utilized our entire seasonally adjusted dataset, which ranged from January 1975 to September 2021. Figure 1 displays the seasonally adjusted housing index trends of our data as a timeseries. We see a steady increase in the trend line from 1975 up to 2008, which marks the bursting of the housing bubble. The trend decreases until about 2012, which is when the trend starts to explode up to the present day.</w:t>
       </w:r>
     </w:p>
     <w:p>
@@ -462,7 +462,7 @@
         <w:pStyle w:val="BodyText"/>
       </w:pPr>
       <w:r>
-        <w:t xml:space="preserve">In addition to plotting our data after taking the first log difference, an Augmented Dickey-Fuller Test (adf test) was performed so that we could verify that we could reject the null hypothesis that our timeseries was not stationary. Upon performing the adf test, it was confirmed that the timeseries with the log difference applied was in fact stationary. The results of the adf test is included below:</w:t>
+        <w:t xml:space="preserve">In addition to plotting our data after taking the first log difference, an Augmented Dickey-Fuller Test (adf test) was performed so that we could verify that the null hypothesis would be rejected and that our timeseries was not stationary. Upon performing the adf test, it was confirmed that the timeseries with the log difference applied was in fact stationary. The results of the adf test is included below:</w:t>
       </w:r>
     </w:p>
     <w:p>
@@ -587,7 +587,7 @@
         <w:pStyle w:val="BodyText"/>
       </w:pPr>
       <w:r>
-        <w:t xml:space="preserve">Because the PACF has a significant drop off at lag 3, it was determined to use an AR(3) model. Due to the clump of significant spikes between lags 11-16, an AR(16) model was considered. A model of this high of an order was assumed to lead to a case of over fitting. It was decided to investigate the performance of both models, AR(3) and AR(16), and compare the performance of the Fixed, Recursive, and Rolling schemes to make our predictions.</w:t>
+        <w:t xml:space="preserve">Because the PACF has a significant drop off at lag 3, it was determined to use an AR(3) model. Due to the clump of significant spikes between lags 11-16, an AR(16) model was considered. A model of this high of an order is assumed to lead to a case of over fitting. It was decided to investigate the performance of both models, AR(3) and AR(16), and compare the performance of the Fixed, Recursive, and Rolling schemes to make our predictions.</w:t>
       </w:r>
     </w:p>
     <w:p>
@@ -1390,7 +1390,7 @@
         <w:pStyle w:val="Heading1"/>
       </w:pPr>
       <w:r>
-        <w:t xml:space="preserve">Conclusions and future research</w:t>
+        <w:t xml:space="preserve">Conclusions and Future Research</w:t>
       </w:r>
     </w:p>
     <w:p>

</xml_diff>